<commit_message>
Refactoring folder + aggiunto progetto balsamiq per mockups
</commit_message>
<xml_diff>
--- a/Documents/Eat&Reorder - Report.docx
+++ b/Documents/Eat&Reorder - Report.docx
@@ -589,21 +589,7 @@
           <w:sz w:val="24"/>
           <w:szCs w:val="24"/>
         </w:rPr>
-        <w:t xml:space="preserve"> Parliamo d</w:t>
-      </w:r>
-      <w:r>
-        <w:rPr>
-          <w:sz w:val="24"/>
-          <w:szCs w:val="24"/>
-        </w:rPr>
-        <w:t>i tutte le funzionalità messe a disposizione per l’Azienda</w:t>
-      </w:r>
-      <w:r>
-        <w:rPr>
-          <w:sz w:val="24"/>
-          <w:szCs w:val="24"/>
-        </w:rPr>
-        <w:t xml:space="preserve"> –</w:t>
+        <w:t xml:space="preserve"> Parliamo di tutte le funzionalità messe a disposizione per l’Azienda –</w:t>
       </w:r>
     </w:p>
     <w:p>
@@ -656,23 +642,21 @@
           <w:sz w:val="24"/>
           <w:szCs w:val="24"/>
         </w:rPr>
-        <w:t xml:space="preserve">, del quale verrà controllato il formato di ogni campo. È importante sapere che i prodotti sono distinti l’uno dall’altro tramite un codice generato automaticamente dal database all’inserimento, non visibile da nessun utente. Nel caso l’inserimento vada a buon fine, viene mostrata la pagina aggiornata con i campi del </w:t>
-      </w:r>
-      <w:proofErr w:type="spellStart"/>
-      <w:r>
-        <w:rPr>
-          <w:sz w:val="24"/>
-          <w:szCs w:val="24"/>
-        </w:rPr>
-        <w:t>form</w:t>
-      </w:r>
-      <w:proofErr w:type="spellEnd"/>
-      <w:r>
-        <w:rPr>
-          <w:sz w:val="24"/>
-          <w:szCs w:val="24"/>
-        </w:rPr>
-        <w:t xml:space="preserve"> vuoti, pronti per un nuovo inserimento; altrimenti può essere ritentato l’inserimento, accompagnato da un messaggio di errore che notifica il problema con il formato dei dati.</w:t>
+        <w:t xml:space="preserve">, del quale verrà controllato il formato di ogni campo. È importante sapere che i prodotti sono distinti l’uno dall’altro tramite un codice generato automaticamente dal database all’inserimento, non visibile da nessun utente. Nel caso l’inserimento vada a buon fine, viene </w:t>
+      </w:r>
+      <w:r>
+        <w:rPr>
+          <w:sz w:val="24"/>
+          <w:szCs w:val="24"/>
+        </w:rPr>
+        <w:t>mostrato il listino aggiornato, comprendente il nuovo prodotto</w:t>
+      </w:r>
+      <w:r>
+        <w:rPr>
+          <w:sz w:val="24"/>
+          <w:szCs w:val="24"/>
+        </w:rPr>
+        <w:t>; altrimenti può essere ritentato l’inserimento, accompagnato da un messaggio di errore che notifica il problema con il formato dei dati.</w:t>
       </w:r>
     </w:p>
     <w:p>
@@ -779,6 +763,16 @@
           <w:szCs w:val="24"/>
         </w:rPr>
       </w:pPr>
+    </w:p>
+    <w:p>
+      <w:pPr>
+        <w:rPr>
+          <w:sz w:val="24"/>
+          <w:szCs w:val="24"/>
+        </w:rPr>
+      </w:pPr>
+      <w:bookmarkStart w:id="0" w:name="_GoBack"/>
+      <w:bookmarkEnd w:id="0"/>
     </w:p>
     <w:p>
       <w:pPr>
@@ -852,21 +846,7 @@
           <w:sz w:val="24"/>
           <w:szCs w:val="24"/>
         </w:rPr>
-        <w:t xml:space="preserve"> </w:t>
-      </w:r>
-      <w:r>
-        <w:rPr>
-          <w:sz w:val="24"/>
-          <w:szCs w:val="24"/>
-        </w:rPr>
-        <w:t>Parliamo del cuore centrale del sistema: il sistema di acquisto</w:t>
-      </w:r>
-      <w:r>
-        <w:rPr>
-          <w:sz w:val="24"/>
-          <w:szCs w:val="24"/>
-        </w:rPr>
-        <w:t xml:space="preserve"> –</w:t>
+        <w:t xml:space="preserve"> Parliamo del cuore centrale del sistema: il sistema di acquisto –</w:t>
       </w:r>
     </w:p>
     <w:p>
@@ -1277,21 +1257,7 @@
           <w:sz w:val="24"/>
           <w:szCs w:val="24"/>
         </w:rPr>
-        <w:t xml:space="preserve"> </w:t>
-      </w:r>
-      <w:r>
-        <w:rPr>
-          <w:sz w:val="24"/>
-          <w:szCs w:val="24"/>
-        </w:rPr>
-        <w:t>E dopo l’acquisto del cliente arriva la consegna</w:t>
-      </w:r>
-      <w:r>
-        <w:rPr>
-          <w:sz w:val="24"/>
-          <w:szCs w:val="24"/>
-        </w:rPr>
-        <w:t xml:space="preserve"> –</w:t>
+        <w:t xml:space="preserve"> E dopo l’acquisto del cliente arriva la consegna –</w:t>
       </w:r>
     </w:p>
     <w:p>
@@ -1539,16 +1505,7 @@
           <w:sz w:val="24"/>
           <w:szCs w:val="24"/>
         </w:rPr>
-        <w:t xml:space="preserve">Note e approfondimenti – </w:t>
-      </w:r>
-      <w:r>
-        <w:rPr>
-          <w:b/>
-          <w:bCs/>
-          <w:sz w:val="24"/>
-          <w:szCs w:val="24"/>
-        </w:rPr>
-        <w:t>status dell’ordine</w:t>
+        <w:t>Note e approfondimenti – status dell’ordine</w:t>
       </w:r>
     </w:p>
     <w:p>
@@ -1589,16 +1546,7 @@
           <w:sz w:val="24"/>
           <w:szCs w:val="24"/>
         </w:rPr>
-        <w:t xml:space="preserve">Note e approfondimenti – </w:t>
-      </w:r>
-      <w:r>
-        <w:rPr>
-          <w:b/>
-          <w:bCs/>
-          <w:sz w:val="24"/>
-          <w:szCs w:val="24"/>
-        </w:rPr>
-        <w:t>scelta del Fattorino</w:t>
+        <w:t>Note e approfondimenti – scelta del Fattorino</w:t>
       </w:r>
     </w:p>
     <w:p>
@@ -1659,7 +1607,6 @@
         <w:rPr>
           <w:sz w:val="24"/>
           <w:szCs w:val="24"/>
-          <w:lang w:val="en-US"/>
         </w:rPr>
       </w:pPr>
       <w:r>
@@ -1673,41 +1620,21 @@
         <w:rPr>
           <w:sz w:val="24"/>
           <w:szCs w:val="24"/>
-          <w:lang w:val="en-US"/>
-        </w:rPr>
-        <w:t xml:space="preserve">TIME = K * 10 </w:t>
-      </w:r>
-      <w:proofErr w:type="spellStart"/>
-      <w:r>
-        <w:rPr>
-          <w:sz w:val="24"/>
-          <w:szCs w:val="24"/>
-          <w:lang w:val="en-US"/>
-        </w:rPr>
-        <w:t>minuti</w:t>
-      </w:r>
-      <w:proofErr w:type="spellEnd"/>
-      <w:r>
-        <w:rPr>
-          <w:sz w:val="24"/>
-          <w:szCs w:val="24"/>
-          <w:lang w:val="en-US"/>
-        </w:rPr>
-        <w:t xml:space="preserve"> + PT</w:t>
-      </w:r>
-    </w:p>
-    <w:p>
-      <w:pPr>
-        <w:rPr>
-          <w:sz w:val="24"/>
-          <w:szCs w:val="24"/>
-        </w:rPr>
-      </w:pPr>
-      <w:r>
-        <w:rPr>
-          <w:sz w:val="24"/>
-          <w:szCs w:val="24"/>
-          <w:lang w:val="en-US"/>
+        </w:rPr>
+        <w:t>TIME = K * 10 minuti + PT</w:t>
+      </w:r>
+    </w:p>
+    <w:p>
+      <w:pPr>
+        <w:rPr>
+          <w:sz w:val="24"/>
+          <w:szCs w:val="24"/>
+        </w:rPr>
+      </w:pPr>
+      <w:r>
+        <w:rPr>
+          <w:sz w:val="24"/>
+          <w:szCs w:val="24"/>
         </w:rPr>
         <w:tab/>
       </w:r>
@@ -1757,16 +1684,7 @@
           <w:sz w:val="24"/>
           <w:szCs w:val="24"/>
         </w:rPr>
-        <w:t xml:space="preserve">Note e approfondimenti – </w:t>
-      </w:r>
-      <w:r>
-        <w:rPr>
-          <w:b/>
-          <w:bCs/>
-          <w:sz w:val="24"/>
-          <w:szCs w:val="24"/>
-        </w:rPr>
-        <w:t>ordine e consegna (implementazione)</w:t>
+        <w:t>Note e approfondimenti – ordine e consegna (implementazione)</w:t>
       </w:r>
     </w:p>
     <w:p>
@@ -2031,8 +1949,6 @@
         </w:rPr>
         <w:t>, Francesco Abate</w:t>
       </w:r>
-      <w:bookmarkStart w:id="0" w:name="_GoBack"/>
-      <w:bookmarkEnd w:id="0"/>
     </w:p>
     <w:p>
       <w:pPr>
@@ -2049,6 +1965,14 @@
         </w:rPr>
         <w:t>Da non modificare: discutere in gruppo e lasciar apportare modifiche solo al sottoscritto</w:t>
       </w:r>
+    </w:p>
+    <w:p>
+      <w:pPr>
+        <w:rPr>
+          <w:sz w:val="24"/>
+          <w:szCs w:val="24"/>
+        </w:rPr>
+      </w:pPr>
     </w:p>
     <w:sectPr>
       <w:pgSz w:w="11906" w:h="16838"/>
@@ -2418,6 +2342,7 @@
     <w:lsdException w:name="HTML Sample" w:semiHidden="1" w:unhideWhenUsed="1"/>
     <w:lsdException w:name="HTML Typewriter" w:semiHidden="1" w:unhideWhenUsed="1"/>
     <w:lsdException w:name="HTML Variable" w:semiHidden="1" w:unhideWhenUsed="1"/>
+    <w:lsdException w:name="Normal Table" w:semiHidden="1" w:unhideWhenUsed="1"/>
     <w:lsdException w:name="annotation subject" w:semiHidden="1" w:unhideWhenUsed="1"/>
     <w:lsdException w:name="No List" w:semiHidden="1" w:unhideWhenUsed="1"/>
     <w:lsdException w:name="Outline List 1" w:semiHidden="1" w:unhideWhenUsed="1"/>
@@ -2463,9 +2388,11 @@
     <w:lsdException w:name="Table Subtle 1" w:semiHidden="1" w:unhideWhenUsed="1"/>
     <w:lsdException w:name="Table Subtle 2" w:semiHidden="1" w:unhideWhenUsed="1"/>
     <w:lsdException w:name="Table Web 1" w:semiHidden="1" w:unhideWhenUsed="1"/>
+    <w:lsdException w:name="Table Web 2" w:semiHidden="1" w:unhideWhenUsed="1"/>
     <w:lsdException w:name="Table Web 3" w:semiHidden="1" w:unhideWhenUsed="1"/>
     <w:lsdException w:name="Balloon Text" w:semiHidden="1" w:unhideWhenUsed="1"/>
     <w:lsdException w:name="Table Grid" w:uiPriority="39"/>
+    <w:lsdException w:name="Table Theme" w:semiHidden="1" w:unhideWhenUsed="1"/>
     <w:lsdException w:name="Placeholder Text" w:semiHidden="1"/>
     <w:lsdException w:name="No Spacing" w:uiPriority="1" w:qFormat="1"/>
     <w:lsdException w:name="Light Shading" w:uiPriority="60"/>

</xml_diff>

<commit_message>
Modificato il Report e aggiornato il caso Login
Rimosso controllo dati da Login
Aggiunti UC IDs al Report
</commit_message>
<xml_diff>
--- a/Documents/Eat&Reorder - Report.docx
+++ b/Documents/Eat&Reorder - Report.docx
@@ -15,23 +15,35 @@
           <w:sz w:val="32"/>
           <w:szCs w:val="32"/>
         </w:rPr>
-        <w:t xml:space="preserve">Report </w:t>
-      </w:r>
-      <w:proofErr w:type="spellStart"/>
+        <w:t>Report Eat&amp;Reorder, aggiornato il 1</w:t>
+      </w:r>
       <w:r>
         <w:rPr>
           <w:sz w:val="32"/>
           <w:szCs w:val="32"/>
         </w:rPr>
-        <w:t>Eat&amp;Reorder</w:t>
-      </w:r>
-      <w:proofErr w:type="spellEnd"/>
+        <w:t>5</w:t>
+      </w:r>
       <w:r>
         <w:rPr>
           <w:sz w:val="32"/>
           <w:szCs w:val="32"/>
         </w:rPr>
-        <w:t>, aggiornato il 14/11/2019, ore 18:30</w:t>
+        <w:t>/11/2019, ore 1</w:t>
+      </w:r>
+      <w:r>
+        <w:rPr>
+          <w:sz w:val="32"/>
+          <w:szCs w:val="32"/>
+        </w:rPr>
+        <w:t>6</w:t>
+      </w:r>
+      <w:r>
+        <w:rPr>
+          <w:sz w:val="32"/>
+          <w:szCs w:val="32"/>
+        </w:rPr>
+        <w:t>:30</w:t>
       </w:r>
     </w:p>
     <w:p>
@@ -354,23 +366,7 @@
           <w:sz w:val="24"/>
           <w:szCs w:val="24"/>
         </w:rPr>
-        <w:t xml:space="preserve">Un utente visita </w:t>
-      </w:r>
-      <w:proofErr w:type="spellStart"/>
-      <w:r>
-        <w:rPr>
-          <w:sz w:val="24"/>
-          <w:szCs w:val="24"/>
-        </w:rPr>
-        <w:t>Eat&amp;Reorder</w:t>
-      </w:r>
-      <w:proofErr w:type="spellEnd"/>
-      <w:r>
-        <w:rPr>
-          <w:sz w:val="24"/>
-          <w:szCs w:val="24"/>
-        </w:rPr>
-        <w:t xml:space="preserve"> e decide di registrarsi, per un motivo o l’altro: può registrarsi come Cliente per ordinare piatti dalle aziende aderenti; può registrarsi come Azienda per soddisfare gli ordini che riceverà dai clienti; può registrarsi come Fattorino per consegnare gli ordini.</w:t>
+        <w:t>Un utente visita Eat&amp;Reorder e decide di registrarsi, per un motivo o l’altro: può registrarsi come Cliente per ordinare piatti dalle aziende aderenti; può registrarsi come Azienda per soddisfare gli ordini che riceverà dai clienti; può registrarsi come Fattorino per consegnare gli ordini.</w:t>
       </w:r>
     </w:p>
     <w:p>
@@ -392,37 +388,121 @@
           <w:sz w:val="24"/>
           <w:szCs w:val="24"/>
         </w:rPr>
-        <w:t>Fattorino.</w:t>
-      </w:r>
-    </w:p>
-    <w:p>
-      <w:pPr>
-        <w:rPr>
-          <w:sz w:val="24"/>
-          <w:szCs w:val="24"/>
-        </w:rPr>
-      </w:pPr>
-      <w:r>
-        <w:rPr>
-          <w:sz w:val="24"/>
-          <w:szCs w:val="24"/>
-        </w:rPr>
-        <w:t>La registrazione consisterà nel riempimento di alcuni campi sui quali verranno fatti determinati controlli: controllo del formato (secondo il dizionario dei dati) e controllo della mail, nel caso fosse già presente un utente già registrato con quest’ultima. Ovviamente in caso di errore viene mostrato l’errore e viene fatta ritentare la registrazione. Completata la registrazione, l’utente può effettuare il login.</w:t>
-      </w:r>
-    </w:p>
-    <w:p>
-      <w:pPr>
-        <w:rPr>
-          <w:sz w:val="24"/>
-          <w:szCs w:val="24"/>
-        </w:rPr>
-      </w:pPr>
-      <w:r>
-        <w:rPr>
-          <w:sz w:val="24"/>
-          <w:szCs w:val="24"/>
-        </w:rPr>
-        <w:t>A tal punto, l’utente clicca sul pulsante login, il quale porterà ad una pagina nella quale egli dovrà inserire email e password, a prescindere dal tipo di utente che sia. Verrà controllato dal sistema se email e password sono presenti nel database e se l’utente è stato bannato: in caso negativo, il sistema mostrerà un messaggio di errore e farà ritentare il login all’utente, altrimenti l’utente avrà accesso al sistema.</w:t>
+        <w:t>Fattorino</w:t>
+      </w:r>
+      <w:r>
+        <w:rPr>
+          <w:sz w:val="24"/>
+          <w:szCs w:val="24"/>
+        </w:rPr>
+        <w:t xml:space="preserve"> (RFU 1.1 - 1.2 - 1.3)</w:t>
+      </w:r>
+      <w:r>
+        <w:rPr>
+          <w:sz w:val="24"/>
+          <w:szCs w:val="24"/>
+        </w:rPr>
+        <w:t>.</w:t>
+      </w:r>
+    </w:p>
+    <w:p>
+      <w:pPr>
+        <w:rPr>
+          <w:sz w:val="24"/>
+          <w:szCs w:val="24"/>
+        </w:rPr>
+      </w:pPr>
+      <w:r>
+        <w:rPr>
+          <w:sz w:val="24"/>
+          <w:szCs w:val="24"/>
+        </w:rPr>
+        <w:t>La registrazione consisterà nel riempimento di alcuni campi sui quali verranno fatti determinati controlli: controllo del formato (secondo il dizionario dei dati)</w:t>
+      </w:r>
+      <w:r>
+        <w:rPr>
+          <w:sz w:val="24"/>
+          <w:szCs w:val="24"/>
+        </w:rPr>
+        <w:t xml:space="preserve"> (RFU 1.1.a – 1.2.a – 1.3.a)</w:t>
+      </w:r>
+      <w:r>
+        <w:rPr>
+          <w:sz w:val="24"/>
+          <w:szCs w:val="24"/>
+        </w:rPr>
+        <w:t xml:space="preserve"> e controllo della mail</w:t>
+      </w:r>
+      <w:r>
+        <w:rPr>
+          <w:sz w:val="24"/>
+          <w:szCs w:val="24"/>
+        </w:rPr>
+        <w:t xml:space="preserve"> (RFU 1.a)</w:t>
+      </w:r>
+      <w:r>
+        <w:rPr>
+          <w:sz w:val="24"/>
+          <w:szCs w:val="24"/>
+        </w:rPr>
+        <w:t xml:space="preserve"> nel caso fosse già presente un utente già registrato con quest’ultima. Ovviamente in caso di errore viene mostrato l’errore e viene fatta ritentare la registrazione. Completata la registrazione, l’utente può effettuare il login.</w:t>
+      </w:r>
+    </w:p>
+    <w:p>
+      <w:pPr>
+        <w:rPr>
+          <w:sz w:val="24"/>
+          <w:szCs w:val="24"/>
+        </w:rPr>
+      </w:pPr>
+      <w:r>
+        <w:rPr>
+          <w:sz w:val="24"/>
+          <w:szCs w:val="24"/>
+        </w:rPr>
+        <w:t>A tal punto, l’utente clicca sul pulsante login, il quale porterà ad una pagina nella quale egli dovrà inserire email e password, a prescindere dal tipo di utente che sia</w:t>
+      </w:r>
+      <w:r>
+        <w:rPr>
+          <w:sz w:val="24"/>
+          <w:szCs w:val="24"/>
+        </w:rPr>
+        <w:t xml:space="preserve"> (RFU 2)</w:t>
+      </w:r>
+      <w:r>
+        <w:rPr>
+          <w:sz w:val="24"/>
+          <w:szCs w:val="24"/>
+        </w:rPr>
+        <w:t>. Verrà controllato dal sistema se email e password sono presenti nel database</w:t>
+      </w:r>
+      <w:r>
+        <w:rPr>
+          <w:sz w:val="24"/>
+          <w:szCs w:val="24"/>
+        </w:rPr>
+        <w:t xml:space="preserve"> (RFU 2.a)</w:t>
+      </w:r>
+      <w:r>
+        <w:rPr>
+          <w:sz w:val="24"/>
+          <w:szCs w:val="24"/>
+        </w:rPr>
+        <w:t xml:space="preserve"> e se l’utente è stato bannato</w:t>
+      </w:r>
+      <w:r>
+        <w:rPr>
+          <w:sz w:val="24"/>
+          <w:szCs w:val="24"/>
+        </w:rPr>
+        <w:t xml:space="preserve"> (RFU 2.b)</w:t>
+      </w:r>
+      <w:r>
+        <w:rPr>
+          <w:sz w:val="24"/>
+          <w:szCs w:val="24"/>
+        </w:rPr>
+        <w:t>: in caso negativo, il sistema mostrerà un messaggio di errore e farà ritentare il login all’utente, altrimenti l’utente avrà accesso al sistema.</w:t>
       </w:r>
       <w:r>
         <w:rPr>
@@ -451,71 +531,100 @@
           <w:sz w:val="24"/>
           <w:szCs w:val="24"/>
         </w:rPr>
-        <w:t xml:space="preserve"> può, quindi, gestire il proprio profilo modificandolo: può modificare qualsiasi campo tranne la mail (le Aziende non possono modificare nemmeno la partita IVA). Ogni campo del proprio profilo deve essere modificato seguendo i formati stabiliti dal dizionario dei dati, quindi i campi modificati verranno controllati dal sistema. Non è necessario inserire due volte la password per convalidare la modifica. Ovviamente, oltre alla modifica del profilo, è possibile visualizzare il proprio profilo con i propri dati.</w:t>
-      </w:r>
-    </w:p>
-    <w:p>
-      <w:pPr>
-        <w:rPr>
-          <w:sz w:val="24"/>
-          <w:szCs w:val="24"/>
-        </w:rPr>
-      </w:pPr>
-      <w:r>
-        <w:rPr>
-          <w:sz w:val="24"/>
-          <w:szCs w:val="24"/>
-        </w:rPr>
-        <w:t xml:space="preserve">L’utente può segnalare qualsiasi inconveniente riscontrato durante un’ordinazione: è possibile aprire tramite apposita pagina una segnalazione verso un’azienda specificando il numero dell’ordine e il problema riscontrato. La segnalazione arriverà ad un moderatore della piattaforma via mail (completa di dati del Cliente, dettagli dell’ordine e dati dell’Azienda), il quale la valuterà e deciderà cosa fare secondo i propri criteri. Presa una scelta, può ignorare la segnalazione o bannare l’Azienda: in quest’ultimo caso, tramite apposito pannello di </w:t>
-      </w:r>
-      <w:proofErr w:type="spellStart"/>
-      <w:r>
-        <w:rPr>
-          <w:sz w:val="24"/>
-          <w:szCs w:val="24"/>
-        </w:rPr>
-        <w:t>ban</w:t>
-      </w:r>
-      <w:proofErr w:type="spellEnd"/>
-      <w:r>
-        <w:rPr>
-          <w:sz w:val="24"/>
-          <w:szCs w:val="24"/>
-        </w:rPr>
-        <w:t xml:space="preserve">, inserirà la mail dell’Azienda da segnalare e la motivazione, la quale sarà recapitata all’Azienda via mail in modo da metterla a conoscenza del </w:t>
-      </w:r>
-      <w:proofErr w:type="spellStart"/>
-      <w:r>
-        <w:rPr>
-          <w:sz w:val="24"/>
-          <w:szCs w:val="24"/>
-        </w:rPr>
-        <w:t>ban</w:t>
-      </w:r>
-      <w:proofErr w:type="spellEnd"/>
-      <w:r>
-        <w:rPr>
-          <w:sz w:val="24"/>
-          <w:szCs w:val="24"/>
-        </w:rPr>
-        <w:t xml:space="preserve"> e del perché.</w:t>
-      </w:r>
-    </w:p>
-    <w:p>
-      <w:pPr>
-        <w:rPr>
-          <w:sz w:val="24"/>
-          <w:szCs w:val="24"/>
-        </w:rPr>
-      </w:pPr>
-    </w:p>
-    <w:p>
-      <w:pPr>
-        <w:rPr>
-          <w:sz w:val="24"/>
-          <w:szCs w:val="24"/>
-        </w:rPr>
-      </w:pPr>
+        <w:t xml:space="preserve"> può, quindi, gestire il proprio profilo modificandolo</w:t>
+      </w:r>
+      <w:r>
+        <w:rPr>
+          <w:sz w:val="24"/>
+          <w:szCs w:val="24"/>
+        </w:rPr>
+        <w:t xml:space="preserve"> (RFU 3.1 – 3.2 – 3.3)</w:t>
+      </w:r>
+      <w:r>
+        <w:rPr>
+          <w:sz w:val="24"/>
+          <w:szCs w:val="24"/>
+        </w:rPr>
+        <w:t>: può modificare qualsiasi campo tranne la mail (le Aziende non possono modificare nemmeno la partita IVA). Ogni campo del proprio profilo deve essere modificato seguendo i formati stabiliti dal dizionario dei dati</w:t>
+      </w:r>
+      <w:r>
+        <w:rPr>
+          <w:sz w:val="24"/>
+          <w:szCs w:val="24"/>
+        </w:rPr>
+        <w:t xml:space="preserve"> (RFU 3.1.a – 3.2.a – 3.3.a)</w:t>
+      </w:r>
+      <w:r>
+        <w:rPr>
+          <w:sz w:val="24"/>
+          <w:szCs w:val="24"/>
+        </w:rPr>
+        <w:t>, quindi i campi modificati verranno controllati dal sistema. Non è necessario inserire due volte la password per convalidare la modifica. Ovviamente, oltre alla modifica del profilo, è possibile visualizzare il proprio profilo con i propri dati</w:t>
+      </w:r>
+      <w:r>
+        <w:rPr>
+          <w:sz w:val="24"/>
+          <w:szCs w:val="24"/>
+        </w:rPr>
+        <w:t xml:space="preserve"> (RFU 6)</w:t>
+      </w:r>
+      <w:r>
+        <w:rPr>
+          <w:sz w:val="24"/>
+          <w:szCs w:val="24"/>
+        </w:rPr>
+        <w:t>.</w:t>
+      </w:r>
+    </w:p>
+    <w:p>
+      <w:pPr>
+        <w:rPr>
+          <w:sz w:val="24"/>
+          <w:szCs w:val="24"/>
+        </w:rPr>
+      </w:pPr>
+      <w:r>
+        <w:rPr>
+          <w:sz w:val="24"/>
+          <w:szCs w:val="24"/>
+        </w:rPr>
+        <w:t>L’utente può segnalare qualsiasi inconveniente riscontrato durante un’ordinazione: è possibile aprire tramite apposita pagina una segnalazione</w:t>
+      </w:r>
+      <w:r>
+        <w:rPr>
+          <w:sz w:val="24"/>
+          <w:szCs w:val="24"/>
+        </w:rPr>
+        <w:t xml:space="preserve"> (RFU 4)</w:t>
+      </w:r>
+      <w:r>
+        <w:rPr>
+          <w:sz w:val="24"/>
+          <w:szCs w:val="24"/>
+        </w:rPr>
+        <w:t xml:space="preserve"> verso un’azienda specificando il numero dell’ordine e il problema riscontrato. La segnalazione arriverà ad un moderatore della piattaforma via mail (completa di dati del Cliente, dettagli dell’ordine e dati dell’Azienda), il quale la valuterà e deciderà cosa fare secondo i propri criteri</w:t>
+      </w:r>
+      <w:r>
+        <w:rPr>
+          <w:sz w:val="24"/>
+          <w:szCs w:val="24"/>
+        </w:rPr>
+        <w:t xml:space="preserve"> (RFU 5)</w:t>
+      </w:r>
+      <w:r>
+        <w:rPr>
+          <w:sz w:val="24"/>
+          <w:szCs w:val="24"/>
+        </w:rPr>
+        <w:t>. Presa una scelta, può ignorare la segnalazione o bannare l’Azienda: in quest’ultimo caso, tramite apposito pannello di ban, inserirà la mail dell’Azienda da segnalare e la motivazione, la quale sarà recapitata all’Azienda via mail in modo da metterla a conoscenza del ban e del perché.</w:t>
+      </w:r>
+      <w:r>
+        <w:rPr>
+          <w:sz w:val="24"/>
+          <w:szCs w:val="24"/>
+        </w:rPr>
+        <w:t xml:space="preserve"> È da precisare, inoltre, che al momento dell’invio della segnalazione il sistema controlla se l’ordine inserito esista davvero (RFU 4.a) e se i campi del form rispettano il formato dichiarato dal dizionario dei dati (RFU 4.b).</w:t>
+      </w:r>
     </w:p>
     <w:p>
       <w:pPr>
@@ -626,23 +735,35 @@
           <w:sz w:val="24"/>
           <w:szCs w:val="24"/>
         </w:rPr>
-        <w:t xml:space="preserve">L’inserimento di un nuovo prodotto consiste nell’inserire i dati del prodotto in un </w:t>
-      </w:r>
-      <w:proofErr w:type="spellStart"/>
-      <w:r>
-        <w:rPr>
-          <w:sz w:val="24"/>
-          <w:szCs w:val="24"/>
-        </w:rPr>
-        <w:t>form</w:t>
-      </w:r>
-      <w:proofErr w:type="spellEnd"/>
-      <w:r>
-        <w:rPr>
-          <w:sz w:val="24"/>
-          <w:szCs w:val="24"/>
-        </w:rPr>
-        <w:t xml:space="preserve">, del quale verrà controllato il formato di ogni campo. È importante sapere che i prodotti sono distinti l’uno dall’altro tramite un codice generato automaticamente dal database all’inserimento, non visibile da nessun utente. Nel caso l’inserimento vada a buon fine, viene </w:t>
+        <w:t xml:space="preserve">L’inserimento di un nuovo prodotto </w:t>
+      </w:r>
+      <w:r>
+        <w:rPr>
+          <w:sz w:val="24"/>
+          <w:szCs w:val="24"/>
+        </w:rPr>
+        <w:t xml:space="preserve">(RFR 1) </w:t>
+      </w:r>
+      <w:r>
+        <w:rPr>
+          <w:sz w:val="24"/>
+          <w:szCs w:val="24"/>
+        </w:rPr>
+        <w:t>consiste nell’inserire i dati del prodotto in un form, del quale verrà controllato il formato di ogni campo</w:t>
+      </w:r>
+      <w:r>
+        <w:rPr>
+          <w:sz w:val="24"/>
+          <w:szCs w:val="24"/>
+        </w:rPr>
+        <w:t xml:space="preserve"> (RFR 1.a)</w:t>
+      </w:r>
+      <w:r>
+        <w:rPr>
+          <w:sz w:val="24"/>
+          <w:szCs w:val="24"/>
+        </w:rPr>
+        <w:t xml:space="preserve">. È importante sapere che i prodotti sono distinti l’uno dall’altro tramite un codice generato automaticamente dal database all’inserimento, non visibile da nessun utente. Nel caso l’inserimento vada a buon fine, viene </w:t>
       </w:r>
       <w:r>
         <w:rPr>
@@ -671,37 +792,93 @@
           <w:sz w:val="24"/>
           <w:szCs w:val="24"/>
         </w:rPr>
-        <w:t>La modifica del prodotto consiste nel modificare i dati del prodotto (tranne il codice), rispettando comunque il formato dei dati. Il discorso dell’inserimento sul formato dei dati vale anche per la modifica.</w:t>
-      </w:r>
-    </w:p>
-    <w:p>
-      <w:pPr>
-        <w:rPr>
-          <w:sz w:val="24"/>
-          <w:szCs w:val="24"/>
-        </w:rPr>
-      </w:pPr>
-      <w:r>
-        <w:rPr>
-          <w:sz w:val="24"/>
-          <w:szCs w:val="24"/>
-        </w:rPr>
-        <w:t>La rimozione del prodotto consiste nel rimuovere un prodotto dal listino dell’Azienda.</w:t>
-      </w:r>
-    </w:p>
-    <w:p>
-      <w:pPr>
-        <w:rPr>
-          <w:sz w:val="24"/>
-          <w:szCs w:val="24"/>
-        </w:rPr>
-      </w:pPr>
-      <w:r>
-        <w:rPr>
-          <w:sz w:val="24"/>
-          <w:szCs w:val="24"/>
-        </w:rPr>
-        <w:t>La visualizzazione del listino consiste nel visualizzare il menu dell’Azienda, quindi la raccolta di prodotti che essa offre. Ogni voce del listino è caratterizzata da un’anteprima del prodotto, il nome e due pulsanti: modifica ed eliminazione. Cliccando sul nome di un prodotto del listino, è possibile visualizzarne i suoi dettagli.</w:t>
+        <w:t>La modifica del prodotto</w:t>
+      </w:r>
+      <w:r>
+        <w:rPr>
+          <w:sz w:val="24"/>
+          <w:szCs w:val="24"/>
+        </w:rPr>
+        <w:t xml:space="preserve"> (RFR 2)</w:t>
+      </w:r>
+      <w:r>
+        <w:rPr>
+          <w:sz w:val="24"/>
+          <w:szCs w:val="24"/>
+        </w:rPr>
+        <w:t xml:space="preserve"> consiste nel modificare i dati del prodotto (tranne il codice), rispettando comunque il formato dei dati</w:t>
+      </w:r>
+      <w:r>
+        <w:rPr>
+          <w:sz w:val="24"/>
+          <w:szCs w:val="24"/>
+        </w:rPr>
+        <w:t xml:space="preserve"> (RFR 1.a)</w:t>
+      </w:r>
+      <w:r>
+        <w:rPr>
+          <w:sz w:val="24"/>
+          <w:szCs w:val="24"/>
+        </w:rPr>
+        <w:t>. Il discorso dell’inserimento sul formato dei dati vale anche per la modifica.</w:t>
+      </w:r>
+    </w:p>
+    <w:p>
+      <w:pPr>
+        <w:rPr>
+          <w:sz w:val="24"/>
+          <w:szCs w:val="24"/>
+        </w:rPr>
+      </w:pPr>
+      <w:r>
+        <w:rPr>
+          <w:sz w:val="24"/>
+          <w:szCs w:val="24"/>
+        </w:rPr>
+        <w:t>La rimozione del prodotto</w:t>
+      </w:r>
+      <w:r>
+        <w:rPr>
+          <w:sz w:val="24"/>
+          <w:szCs w:val="24"/>
+        </w:rPr>
+        <w:t xml:space="preserve"> (RFR 3)</w:t>
+      </w:r>
+      <w:r>
+        <w:rPr>
+          <w:sz w:val="24"/>
+          <w:szCs w:val="24"/>
+        </w:rPr>
+        <w:t xml:space="preserve"> consiste nel rimuovere un prodotto dal listino dell’Azienda.</w:t>
+      </w:r>
+    </w:p>
+    <w:p>
+      <w:pPr>
+        <w:rPr>
+          <w:sz w:val="24"/>
+          <w:szCs w:val="24"/>
+        </w:rPr>
+      </w:pPr>
+      <w:r>
+        <w:rPr>
+          <w:sz w:val="24"/>
+          <w:szCs w:val="24"/>
+        </w:rPr>
+        <w:t xml:space="preserve">La visualizzazione del listino </w:t>
+      </w:r>
+      <w:r>
+        <w:rPr>
+          <w:sz w:val="24"/>
+          <w:szCs w:val="24"/>
+        </w:rPr>
+        <w:t xml:space="preserve">(RFR 4) </w:t>
+      </w:r>
+      <w:r>
+        <w:rPr>
+          <w:sz w:val="24"/>
+          <w:szCs w:val="24"/>
+        </w:rPr>
+        <w:t>consiste nel visualizzare il menu dell’Azienda, quindi la raccolta di prodotti che essa offre. Ogni voce del listino è caratterizzata da un’anteprima del prodotto, il nome e due pulsanti: modifica ed eliminazione. Cliccando sul nome di un prodotto del listino, è possibile visualizzarne i suoi dettagli.</w:t>
       </w:r>
     </w:p>
     <w:p>
@@ -753,26 +930,59 @@
           <w:sz w:val="24"/>
           <w:szCs w:val="24"/>
         </w:rPr>
-        <w:t>Oltre alla propria gestione, l’Azienda dovrà ovviamente soddisfare gli ordini dei Clienti: essa potrà visualizzare tutti gli ordini assegnatele tramite apposita sezione, la quale visualizzerà un elenco di tutti gli ordini attivi (riguardo lo status degli ordini discuteremo più avanti). Ogni ordine in tale elenco è cliccabile, in modo tale da poter visualizzare i dettagli di ogni ordine (cioè i piatti da preparare e lo status).</w:t>
-      </w:r>
-    </w:p>
-    <w:p>
-      <w:pPr>
-        <w:rPr>
-          <w:sz w:val="24"/>
-          <w:szCs w:val="24"/>
-        </w:rPr>
-      </w:pPr>
-    </w:p>
-    <w:p>
-      <w:pPr>
-        <w:rPr>
-          <w:sz w:val="24"/>
-          <w:szCs w:val="24"/>
-        </w:rPr>
-      </w:pPr>
-      <w:bookmarkStart w:id="0" w:name="_GoBack"/>
-      <w:bookmarkEnd w:id="0"/>
+        <w:t xml:space="preserve">Oltre alla propria gestione, l’Azienda dovrà ovviamente soddisfare gli ordini dei Clienti: essa potrà visualizzare tutti gli ordini assegnatele tramite apposita sezione, la quale visualizzerà un elenco di tutti gli ordini attivi </w:t>
+      </w:r>
+      <w:r>
+        <w:rPr>
+          <w:sz w:val="24"/>
+          <w:szCs w:val="24"/>
+        </w:rPr>
+        <w:t>(RFR 5)</w:t>
+      </w:r>
+      <w:r>
+        <w:rPr>
+          <w:sz w:val="24"/>
+          <w:szCs w:val="24"/>
+        </w:rPr>
+        <w:t xml:space="preserve"> </w:t>
+      </w:r>
+      <w:r>
+        <w:rPr>
+          <w:sz w:val="24"/>
+          <w:szCs w:val="24"/>
+        </w:rPr>
+        <w:t>(riguardo lo status degli ordini discuteremo più avanti). Ogni ordine in tale elenco è cliccabile, in modo tale da poter visualizzare i dettagli di ogni ordine</w:t>
+      </w:r>
+      <w:r>
+        <w:rPr>
+          <w:sz w:val="24"/>
+          <w:szCs w:val="24"/>
+        </w:rPr>
+        <w:t xml:space="preserve"> (RFR 6)</w:t>
+      </w:r>
+      <w:r>
+        <w:rPr>
+          <w:sz w:val="24"/>
+          <w:szCs w:val="24"/>
+        </w:rPr>
+        <w:t xml:space="preserve"> (cioè i piatti da preparare e lo status).</w:t>
+      </w:r>
+    </w:p>
+    <w:p>
+      <w:pPr>
+        <w:rPr>
+          <w:sz w:val="24"/>
+          <w:szCs w:val="24"/>
+        </w:rPr>
+      </w:pPr>
+    </w:p>
+    <w:p>
+      <w:pPr>
+        <w:rPr>
+          <w:sz w:val="24"/>
+          <w:szCs w:val="24"/>
+        </w:rPr>
+      </w:pPr>
     </w:p>
     <w:p>
       <w:pPr>
@@ -861,93 +1071,85 @@
           <w:sz w:val="24"/>
           <w:szCs w:val="24"/>
         </w:rPr>
-        <w:t xml:space="preserve">Lo scopo per il quale un Cliente si iscrive è proprio quello di poter effettuare acquisti sulla piattaforma. Effettuata registrazione e login, si ritroverà dinanzi ad una home page contenente una </w:t>
-      </w:r>
-      <w:proofErr w:type="spellStart"/>
-      <w:r>
-        <w:rPr>
-          <w:sz w:val="24"/>
-          <w:szCs w:val="24"/>
-        </w:rPr>
-        <w:t>searchbar</w:t>
-      </w:r>
-      <w:proofErr w:type="spellEnd"/>
-      <w:r>
-        <w:rPr>
-          <w:sz w:val="24"/>
-          <w:szCs w:val="24"/>
-        </w:rPr>
-        <w:t xml:space="preserve">, la quale permetterà al Cliente di cercare le Aziende aderenti al sistema in base alla città inserita. Ebbene sì, la </w:t>
-      </w:r>
-      <w:proofErr w:type="spellStart"/>
-      <w:r>
-        <w:rPr>
-          <w:sz w:val="24"/>
-          <w:szCs w:val="24"/>
-        </w:rPr>
-        <w:t>searchbar</w:t>
-      </w:r>
-      <w:proofErr w:type="spellEnd"/>
-      <w:r>
-        <w:rPr>
-          <w:sz w:val="24"/>
-          <w:szCs w:val="24"/>
-        </w:rPr>
-        <w:t xml:space="preserve"> accetta come input la città nella quale cercare. Ovviamente nel caso l’input sia errato non è un problema, siccome non verrebbe trovata alcuna città per quell’input e verrebbe data una pagina vuota, senza alcuna azienda. Detto ciò, non è necessario effettuare controlli sull’input della </w:t>
-      </w:r>
-      <w:proofErr w:type="spellStart"/>
-      <w:r>
-        <w:rPr>
-          <w:sz w:val="24"/>
-          <w:szCs w:val="24"/>
-        </w:rPr>
-        <w:t>searchbar</w:t>
-      </w:r>
-      <w:proofErr w:type="spellEnd"/>
-      <w:r>
-        <w:rPr>
-          <w:sz w:val="24"/>
-          <w:szCs w:val="24"/>
-        </w:rPr>
-        <w:t>.</w:t>
-      </w:r>
-    </w:p>
-    <w:p>
-      <w:pPr>
-        <w:rPr>
-          <w:sz w:val="24"/>
-          <w:szCs w:val="24"/>
-        </w:rPr>
-      </w:pPr>
-      <w:r>
-        <w:rPr>
-          <w:sz w:val="24"/>
-          <w:szCs w:val="24"/>
-        </w:rPr>
-        <w:t xml:space="preserve">Inserita una città nella </w:t>
-      </w:r>
-      <w:proofErr w:type="spellStart"/>
-      <w:r>
-        <w:rPr>
-          <w:sz w:val="24"/>
-          <w:szCs w:val="24"/>
-        </w:rPr>
-        <w:t>searchbar</w:t>
-      </w:r>
-      <w:proofErr w:type="spellEnd"/>
-      <w:r>
-        <w:rPr>
-          <w:sz w:val="24"/>
-          <w:szCs w:val="24"/>
-        </w:rPr>
-        <w:t>, verrà mostrata una pagina con tutte le Aziende aderenti al sistema e situate nella città inserita. Il Cliente vedrà molteplici card, ognuna contenente un’Azienda, in modo da avere vasta scelta. Scelta un’Azienda, il Cliente clicca sulla card e gli verrà mostrata una pagina contenente il nome ed il listino dell’Azienda. Tale pagina sarà diversa rispetto alla visualizzazione del listino da parte dell’Azienda, siccome quest’ultima visualizzerà i pulsanti per ogni voce del listino riguardo la gestione dei prodotti, mentr</w:t>
-      </w:r>
-      <w:r>
-        <w:rPr>
-          <w:sz w:val="24"/>
-          <w:szCs w:val="24"/>
-        </w:rPr>
-        <w:t>e dal punto di vista dell’utente si potrà solo cliccare per accedere ai dettagli del prodotto, la quale pagina sarà anch’essa diversa dalla pagina dei dettagli dal lato di vista dell’Azienda, siccome verrà mostrato il carrello. Essendo confusionaria la situazione, è bene trattarla nel seguente modo:</w:t>
+        <w:t>Lo scopo per il quale un Cliente si iscrive è proprio quello di poter effettuare acquisti sulla piattaforma. Effettuata registrazione e login, si ritroverà dinanzi ad una home page contenente una searchbar, la quale permetterà al Cliente di cercare le Aziende aderenti al sistema in base alla città inserita</w:t>
+      </w:r>
+      <w:r>
+        <w:rPr>
+          <w:sz w:val="24"/>
+          <w:szCs w:val="24"/>
+        </w:rPr>
+        <w:t xml:space="preserve">. </w:t>
+      </w:r>
+      <w:r>
+        <w:rPr>
+          <w:sz w:val="24"/>
+          <w:szCs w:val="24"/>
+        </w:rPr>
+        <w:t>Ebbene sì, la searchbar accetta come input la città nella quale cercare. Ovviamente nel caso l’input sia errato non è un problema, siccome non verrebbe trovata alcuna città per quell’input e verrebbe data una pagina vuota, senza alcuna azienda. Detto ciò, non è necessario effettuare controlli sull’input della searchbar.</w:t>
+      </w:r>
+    </w:p>
+    <w:p>
+      <w:pPr>
+        <w:rPr>
+          <w:sz w:val="24"/>
+          <w:szCs w:val="24"/>
+        </w:rPr>
+      </w:pPr>
+      <w:r>
+        <w:rPr>
+          <w:sz w:val="24"/>
+          <w:szCs w:val="24"/>
+        </w:rPr>
+        <w:t>Inserita una città nella searchbar, verrà mostrata una pagina con tutte le Aziende aderenti al sistema e situate nella città inserita</w:t>
+      </w:r>
+      <w:r>
+        <w:rPr>
+          <w:sz w:val="24"/>
+          <w:szCs w:val="24"/>
+        </w:rPr>
+        <w:t xml:space="preserve"> (RFA 1)</w:t>
+      </w:r>
+      <w:r>
+        <w:rPr>
+          <w:sz w:val="24"/>
+          <w:szCs w:val="24"/>
+        </w:rPr>
+        <w:t>. Il Cliente vedrà molteplici card, ognuna contenente un’Azienda, in modo da avere vasta scelta. Scelta un’Azienda, il Cliente clicca sulla card e gli verrà mostrata una pagina contenente il nome ed il listino dell’Azienda</w:t>
+      </w:r>
+      <w:r>
+        <w:rPr>
+          <w:sz w:val="24"/>
+          <w:szCs w:val="24"/>
+        </w:rPr>
+        <w:t xml:space="preserve"> (RFA 4)</w:t>
+      </w:r>
+      <w:r>
+        <w:rPr>
+          <w:sz w:val="24"/>
+          <w:szCs w:val="24"/>
+        </w:rPr>
+        <w:t>. Tale pagina sarà diversa rispetto alla visualizzazione del listino da parte dell’Azienda, siccome quest’ultima visualizzerà i pulsanti per ogni voce del listino riguardo la gestione dei prodotti, mentr</w:t>
+      </w:r>
+      <w:r>
+        <w:rPr>
+          <w:sz w:val="24"/>
+          <w:szCs w:val="24"/>
+        </w:rPr>
+        <w:t>e dal punto di vista dell’utente si potrà solo cliccare per accedere ai dettagli del prodotto</w:t>
+      </w:r>
+      <w:r>
+        <w:rPr>
+          <w:sz w:val="24"/>
+          <w:szCs w:val="24"/>
+        </w:rPr>
+        <w:t xml:space="preserve"> (RFA 5)</w:t>
+      </w:r>
+      <w:r>
+        <w:rPr>
+          <w:sz w:val="24"/>
+          <w:szCs w:val="24"/>
+        </w:rPr>
+        <w:t>, la quale pagina sarà anch’essa diversa dalla pagina dei dettagli dal lato di vista dell’Azienda, siccome verrà mostrato il carrello. Essendo confusionaria la situazione, è bene trattarla nel seguente modo:</w:t>
       </w:r>
     </w:p>
     <w:tbl>
@@ -1161,53 +1363,411 @@
           <w:sz w:val="24"/>
           <w:szCs w:val="24"/>
         </w:rPr>
-        <w:t>Il Cliente arriva, quindi, ai dettagli del prodotto e clicca il pulsante acquista, il quale inserisce nel carrello il prodotto scelto. Il carrello può contenere solo prodotti della stessa azienda, quindi ad ogni inserimento nel carrello si controlla se i precedenti prodotti inseriti siano della stessa azienda scelta precedentemente. Cliccato il pulsante acquista, viene mostrato un popup di conferma. Nel caso venga premuto ulteriori volte acquista sul prodotto già presente nel carrello, viene mostrato un popup che notifica l’esistenza del prodotto nel carrello. Aggiunti, quindi, molteplici prodotti nel carrello, è possibile visualizzarlo e gestirlo: riguardo la visualizzazione, vengono visualizzati i prodotti inseriti, le quantità, i prezzi singoli ed il totale; riguardo la gestione, è possibile modificare la quantità di un prodotto e rimuoverlo.</w:t>
-      </w:r>
-    </w:p>
-    <w:p>
-      <w:pPr>
-        <w:rPr>
-          <w:sz w:val="24"/>
-          <w:szCs w:val="24"/>
-        </w:rPr>
-      </w:pPr>
-      <w:r>
-        <w:rPr>
-          <w:sz w:val="24"/>
-          <w:szCs w:val="24"/>
-        </w:rPr>
-        <w:t>È possibile modificare la quantità del carrello tramite apposito campo, inserendo la nuova quantità rispettando il dizionario dei dati. Nel caso la quantità non sia valida, viene mostrato un errore, altrimenti viene aggiornata la pagina con la nuova quantità ed il nuovo totale.</w:t>
-      </w:r>
-    </w:p>
-    <w:p>
-      <w:pPr>
-        <w:rPr>
-          <w:sz w:val="24"/>
-          <w:szCs w:val="24"/>
-        </w:rPr>
-      </w:pPr>
-      <w:r>
-        <w:rPr>
-          <w:sz w:val="24"/>
-          <w:szCs w:val="24"/>
-        </w:rPr>
-        <w:t>È possibile rimuovere un prodotto dal carrello tramite apposito pulsante.</w:t>
-      </w:r>
-    </w:p>
-    <w:p>
-      <w:pPr>
-        <w:rPr>
-          <w:sz w:val="24"/>
-          <w:szCs w:val="24"/>
-        </w:rPr>
-      </w:pPr>
-      <w:r>
-        <w:rPr>
-          <w:sz w:val="24"/>
-          <w:szCs w:val="24"/>
-        </w:rPr>
-        <w:t>Gestito a dovere il carrello, si preme il pulsante per l’acquisto. Comparirà, quindi, una pagina nella quale inserire l’indirizzo dove spedire l’ordine (il quale non è altro che un insieme di prodotti), eventuali note per il ristorante e il numero della carta di credito per il pagamento. Ogni campo inserito viene controllato dal sistema, in modo da assicurare che il formato venga rispettato. Anche qui, in caso di errore, viene mostrato un errore e ritentato l’acquisto, altrimenti si dà conferma.</w:t>
-      </w:r>
+        <w:t>Il Cliente arriva, quindi, ai dettagli del prodotto e clicca il pulsante acquista, il quale inserisce nel carrello il prodotto scelto</w:t>
+      </w:r>
+      <w:r>
+        <w:rPr>
+          <w:sz w:val="24"/>
+          <w:szCs w:val="24"/>
+        </w:rPr>
+        <w:t xml:space="preserve"> (RFA 6)</w:t>
+      </w:r>
+      <w:r>
+        <w:rPr>
+          <w:sz w:val="24"/>
+          <w:szCs w:val="24"/>
+        </w:rPr>
+        <w:t>. Il carrello può contenere solo prodotti della stessa azienda, quindi ad ogni inserimento nel carrello si controlla se i precedenti prodotti inseriti siano della stessa azienda scelta precedentemente</w:t>
+      </w:r>
+      <w:r>
+        <w:rPr>
+          <w:sz w:val="24"/>
+          <w:szCs w:val="24"/>
+        </w:rPr>
+        <w:t xml:space="preserve"> (RFA 6.a)</w:t>
+      </w:r>
+      <w:r>
+        <w:rPr>
+          <w:sz w:val="24"/>
+          <w:szCs w:val="24"/>
+        </w:rPr>
+        <w:t>. Cliccato il pulsante acquista, viene mostrato un popup di conferma. Nel caso venga premuto ulteriori volte acquista sul prodotto già presente nel carrello, viene mostrato un popup che notifica l’esistenza del prodotto nel carrello</w:t>
+      </w:r>
+      <w:r>
+        <w:rPr>
+          <w:sz w:val="24"/>
+          <w:szCs w:val="24"/>
+        </w:rPr>
+        <w:t xml:space="preserve"> (RFA 6.b)</w:t>
+      </w:r>
+      <w:r>
+        <w:rPr>
+          <w:sz w:val="24"/>
+          <w:szCs w:val="24"/>
+        </w:rPr>
+        <w:t>. Aggiunti, quindi, molteplici prodotti nel carrello, è possibile visualizzarlo e gestirlo: riguardo la visualizzazione</w:t>
+      </w:r>
+      <w:r>
+        <w:rPr>
+          <w:sz w:val="24"/>
+          <w:szCs w:val="24"/>
+        </w:rPr>
+        <w:t xml:space="preserve"> (RFA 2.3)</w:t>
+      </w:r>
+      <w:r>
+        <w:rPr>
+          <w:sz w:val="24"/>
+          <w:szCs w:val="24"/>
+        </w:rPr>
+        <w:t>, vengono visualizzati i prodotti inseriti, le quantità, i prezzi singoli ed il totale; riguardo la gestione, è possibile modificare la quantità di un prodotto e rimuoverlo.</w:t>
+      </w:r>
+    </w:p>
+    <w:p>
+      <w:pPr>
+        <w:rPr>
+          <w:sz w:val="24"/>
+          <w:szCs w:val="24"/>
+        </w:rPr>
+      </w:pPr>
+      <w:r>
+        <w:rPr>
+          <w:sz w:val="24"/>
+          <w:szCs w:val="24"/>
+        </w:rPr>
+        <w:t>È possibile modificare la quantità del carrello tramite apposito campo</w:t>
+      </w:r>
+      <w:r>
+        <w:rPr>
+          <w:sz w:val="24"/>
+          <w:szCs w:val="24"/>
+        </w:rPr>
+        <w:t xml:space="preserve"> (RFA 2.1)</w:t>
+      </w:r>
+      <w:r>
+        <w:rPr>
+          <w:sz w:val="24"/>
+          <w:szCs w:val="24"/>
+        </w:rPr>
+        <w:t>, inserendo la nuova quantità rispettando il dizionario dei dati</w:t>
+      </w:r>
+      <w:r>
+        <w:rPr>
+          <w:sz w:val="24"/>
+          <w:szCs w:val="24"/>
+        </w:rPr>
+        <w:t xml:space="preserve"> (RFA2.1.a)</w:t>
+      </w:r>
+      <w:r>
+        <w:rPr>
+          <w:sz w:val="24"/>
+          <w:szCs w:val="24"/>
+        </w:rPr>
+        <w:t>. Nel caso la quantità non sia valida, viene mostrato un errore, altrimenti viene aggiornata la pagina con la nuova quantità ed il nuovo totale.</w:t>
+      </w:r>
+    </w:p>
+    <w:p>
+      <w:pPr>
+        <w:rPr>
+          <w:sz w:val="24"/>
+          <w:szCs w:val="24"/>
+        </w:rPr>
+      </w:pPr>
+      <w:r>
+        <w:rPr>
+          <w:sz w:val="24"/>
+          <w:szCs w:val="24"/>
+        </w:rPr>
+        <w:t>È possibile rimuovere un prodotto dal carrello tramite apposito pulsante</w:t>
+      </w:r>
+      <w:r>
+        <w:rPr>
+          <w:sz w:val="24"/>
+          <w:szCs w:val="24"/>
+        </w:rPr>
+        <w:t xml:space="preserve"> (RFA 2.2)</w:t>
+      </w:r>
+      <w:r>
+        <w:rPr>
+          <w:sz w:val="24"/>
+          <w:szCs w:val="24"/>
+        </w:rPr>
+        <w:t>.</w:t>
+      </w:r>
+    </w:p>
+    <w:p>
+      <w:pPr>
+        <w:rPr>
+          <w:sz w:val="24"/>
+          <w:szCs w:val="24"/>
+        </w:rPr>
+      </w:pPr>
+      <w:r>
+        <w:rPr>
+          <w:sz w:val="24"/>
+          <w:szCs w:val="24"/>
+        </w:rPr>
+        <w:t>Gestito a dovere il carrello, si preme il pulsante per l’acquisto. Comparirà, quindi, una pagina nella quale inserire l’indirizzo dove spedire l’ordine (il quale non è altro che un insieme di prodotti), eventuali note per il ristorante e il numero della carta di credito per il pagamento</w:t>
+      </w:r>
+      <w:r>
+        <w:rPr>
+          <w:sz w:val="24"/>
+          <w:szCs w:val="24"/>
+        </w:rPr>
+        <w:t xml:space="preserve"> (RFA 3)</w:t>
+      </w:r>
+      <w:r>
+        <w:rPr>
+          <w:sz w:val="24"/>
+          <w:szCs w:val="24"/>
+        </w:rPr>
+        <w:t xml:space="preserve">. Ogni campo inserito viene controllato dal sistema, in modo da assicurare che il formato venga </w:t>
+      </w:r>
+      <w:r>
+        <w:rPr>
+          <w:sz w:val="24"/>
+          <w:szCs w:val="24"/>
+        </w:rPr>
+        <w:lastRenderedPageBreak/>
+        <w:t>rispettato</w:t>
+      </w:r>
+      <w:r>
+        <w:rPr>
+          <w:sz w:val="24"/>
+          <w:szCs w:val="24"/>
+        </w:rPr>
+        <w:t xml:space="preserve"> (RFA 3.a)</w:t>
+      </w:r>
+      <w:r>
+        <w:rPr>
+          <w:sz w:val="24"/>
+          <w:szCs w:val="24"/>
+        </w:rPr>
+        <w:t>. Anche qui, in caso di errore, viene mostrato un errore e ritentato l’acquisto, altrimenti si dà conferma.</w:t>
+      </w:r>
+    </w:p>
+    <w:p>
+      <w:pPr>
+        <w:rPr>
+          <w:sz w:val="24"/>
+          <w:szCs w:val="24"/>
+        </w:rPr>
+      </w:pPr>
+    </w:p>
+    <w:p>
+      <w:pPr>
+        <w:rPr>
+          <w:sz w:val="24"/>
+          <w:szCs w:val="24"/>
+        </w:rPr>
+      </w:pPr>
+    </w:p>
+    <w:p>
+      <w:pPr>
+        <w:rPr>
+          <w:sz w:val="24"/>
+          <w:szCs w:val="24"/>
+        </w:rPr>
+      </w:pPr>
+    </w:p>
+    <w:p>
+      <w:pPr>
+        <w:rPr>
+          <w:sz w:val="24"/>
+          <w:szCs w:val="24"/>
+        </w:rPr>
+      </w:pPr>
+    </w:p>
+    <w:p>
+      <w:pPr>
+        <w:rPr>
+          <w:sz w:val="24"/>
+          <w:szCs w:val="24"/>
+        </w:rPr>
+      </w:pPr>
+    </w:p>
+    <w:p>
+      <w:pPr>
+        <w:rPr>
+          <w:sz w:val="24"/>
+          <w:szCs w:val="24"/>
+        </w:rPr>
+      </w:pPr>
+    </w:p>
+    <w:p>
+      <w:pPr>
+        <w:rPr>
+          <w:sz w:val="24"/>
+          <w:szCs w:val="24"/>
+        </w:rPr>
+      </w:pPr>
+    </w:p>
+    <w:p>
+      <w:pPr>
+        <w:rPr>
+          <w:sz w:val="24"/>
+          <w:szCs w:val="24"/>
+        </w:rPr>
+      </w:pPr>
+    </w:p>
+    <w:p>
+      <w:pPr>
+        <w:rPr>
+          <w:sz w:val="24"/>
+          <w:szCs w:val="24"/>
+        </w:rPr>
+      </w:pPr>
+    </w:p>
+    <w:p>
+      <w:pPr>
+        <w:rPr>
+          <w:sz w:val="24"/>
+          <w:szCs w:val="24"/>
+        </w:rPr>
+      </w:pPr>
+    </w:p>
+    <w:p>
+      <w:pPr>
+        <w:rPr>
+          <w:sz w:val="24"/>
+          <w:szCs w:val="24"/>
+        </w:rPr>
+      </w:pPr>
+    </w:p>
+    <w:p>
+      <w:pPr>
+        <w:rPr>
+          <w:sz w:val="24"/>
+          <w:szCs w:val="24"/>
+        </w:rPr>
+      </w:pPr>
+    </w:p>
+    <w:p>
+      <w:pPr>
+        <w:rPr>
+          <w:sz w:val="24"/>
+          <w:szCs w:val="24"/>
+        </w:rPr>
+      </w:pPr>
+    </w:p>
+    <w:p>
+      <w:pPr>
+        <w:rPr>
+          <w:sz w:val="24"/>
+          <w:szCs w:val="24"/>
+        </w:rPr>
+      </w:pPr>
+    </w:p>
+    <w:p>
+      <w:pPr>
+        <w:rPr>
+          <w:sz w:val="24"/>
+          <w:szCs w:val="24"/>
+        </w:rPr>
+      </w:pPr>
+    </w:p>
+    <w:p>
+      <w:pPr>
+        <w:rPr>
+          <w:sz w:val="24"/>
+          <w:szCs w:val="24"/>
+        </w:rPr>
+      </w:pPr>
+    </w:p>
+    <w:p>
+      <w:pPr>
+        <w:rPr>
+          <w:sz w:val="24"/>
+          <w:szCs w:val="24"/>
+        </w:rPr>
+      </w:pPr>
+    </w:p>
+    <w:p>
+      <w:pPr>
+        <w:rPr>
+          <w:sz w:val="24"/>
+          <w:szCs w:val="24"/>
+        </w:rPr>
+      </w:pPr>
+    </w:p>
+    <w:p>
+      <w:pPr>
+        <w:rPr>
+          <w:sz w:val="24"/>
+          <w:szCs w:val="24"/>
+        </w:rPr>
+      </w:pPr>
+    </w:p>
+    <w:p>
+      <w:pPr>
+        <w:rPr>
+          <w:sz w:val="24"/>
+          <w:szCs w:val="24"/>
+        </w:rPr>
+      </w:pPr>
+    </w:p>
+    <w:p>
+      <w:pPr>
+        <w:rPr>
+          <w:sz w:val="24"/>
+          <w:szCs w:val="24"/>
+        </w:rPr>
+      </w:pPr>
+    </w:p>
+    <w:p>
+      <w:pPr>
+        <w:rPr>
+          <w:sz w:val="24"/>
+          <w:szCs w:val="24"/>
+        </w:rPr>
+      </w:pPr>
+    </w:p>
+    <w:p>
+      <w:pPr>
+        <w:rPr>
+          <w:sz w:val="24"/>
+          <w:szCs w:val="24"/>
+        </w:rPr>
+      </w:pPr>
+    </w:p>
+    <w:p>
+      <w:pPr>
+        <w:rPr>
+          <w:sz w:val="24"/>
+          <w:szCs w:val="24"/>
+        </w:rPr>
+      </w:pPr>
+    </w:p>
+    <w:p>
+      <w:pPr>
+        <w:rPr>
+          <w:sz w:val="24"/>
+          <w:szCs w:val="24"/>
+        </w:rPr>
+      </w:pPr>
+    </w:p>
+    <w:p>
+      <w:pPr>
+        <w:rPr>
+          <w:sz w:val="24"/>
+          <w:szCs w:val="24"/>
+        </w:rPr>
+      </w:pPr>
+    </w:p>
+    <w:p>
+      <w:pPr>
+        <w:rPr>
+          <w:sz w:val="24"/>
+          <w:szCs w:val="24"/>
+        </w:rPr>
+      </w:pPr>
+    </w:p>
+    <w:p>
+      <w:pPr>
+        <w:rPr>
+          <w:sz w:val="24"/>
+          <w:szCs w:val="24"/>
+        </w:rPr>
+      </w:pPr>
     </w:p>
     <w:p>
       <w:pPr>
@@ -1272,22 +1832,78 @@
           <w:sz w:val="24"/>
           <w:szCs w:val="24"/>
         </w:rPr>
-        <w:t>Il Fattorino si occupa, ovviamente, di consegnare gli ordini, i quali gli vengono assegnati casualmente dal sistema (questo verrà trattato più avanti, nelle note. Per ora si discutono le funzionalità). Assegnatogli degli ordini, il Fattorino potrà visualizzarli tramite apposito pulsante nella sua home page: il pulsante per visualizzare le consegne porterà ad una pagina contenente una lista di consegne da effettuare, delle quali vengono mostrati i dettagli essenziali della spedizione, come numeri di telefono per eventuali contatti ed indirizzi di Azienda e Cliente. La lista di consegne non è altro che una lista di ordini, la cui visualizzazione da parte del Fattorino è diversa: mentre l’Azienda visualizza tutti i piatti da preparare, il Fattorino visualizza le destinazioni, contatti e pulsanti per la gestione dell’ordine.</w:t>
-      </w:r>
-    </w:p>
-    <w:p>
-      <w:pPr>
-        <w:rPr>
-          <w:sz w:val="24"/>
-          <w:szCs w:val="24"/>
-        </w:rPr>
-      </w:pPr>
-      <w:r>
-        <w:rPr>
-          <w:sz w:val="24"/>
-          <w:szCs w:val="24"/>
-        </w:rPr>
-        <w:t>Riguardo tali pulsanti, il Fattorino avrà per ogni ordine un pulsante per confermare il ritiro presso l’Azienda ed un pulsante per confermare la consegna presso il Cliente.</w:t>
+        <w:t>Il Fattorino si occupa, ovviamente, di consegnare gli ordini, i quali gli vengono assegnati casualmente dal sistema (questo verrà trattato più avanti, nelle note. Per ora si discutono le funzionalità). Assegnatogli degli ordini, il Fattorino potrà visualizzarli tramite apposito pulsante nella sua home page: il pulsante per visualizzare le consegne</w:t>
+      </w:r>
+      <w:r>
+        <w:rPr>
+          <w:sz w:val="24"/>
+          <w:szCs w:val="24"/>
+        </w:rPr>
+        <w:t xml:space="preserve"> </w:t>
+      </w:r>
+      <w:r>
+        <w:rPr>
+          <w:sz w:val="24"/>
+          <w:szCs w:val="24"/>
+        </w:rPr>
+        <w:t>(RFC 1)</w:t>
+      </w:r>
+      <w:r>
+        <w:rPr>
+          <w:sz w:val="24"/>
+          <w:szCs w:val="24"/>
+        </w:rPr>
+        <w:t xml:space="preserve"> porterà ad una pagina contenente una lista di consegne da effettuare, delle quali vengono mostrati i dettagli essenziali della spedizione, come numeri di telefono per eventuali contatti ed indirizzi di Azienda e Cliente. La lista di consegne non è altro che una lista di ordini, la cui visualizzazione da parte del Fattorino è diversa: mentre l’Azienda visualizza tutti i piatti da preparare, il Fattorino visualizza le destinazioni, contatti e pulsanti per la gestione dell’ordine.</w:t>
+      </w:r>
+    </w:p>
+    <w:p>
+      <w:pPr>
+        <w:rPr>
+          <w:sz w:val="24"/>
+          <w:szCs w:val="24"/>
+        </w:rPr>
+      </w:pPr>
+      <w:r>
+        <w:rPr>
+          <w:sz w:val="24"/>
+          <w:szCs w:val="24"/>
+        </w:rPr>
+        <w:t>Riguardo tali pulsanti, il Fattorino avrà per ogni ordine un pulsante per confermare il ritiro presso l’Azienda</w:t>
+      </w:r>
+      <w:r>
+        <w:rPr>
+          <w:sz w:val="24"/>
+          <w:szCs w:val="24"/>
+        </w:rPr>
+        <w:t xml:space="preserve"> (RFC 3)</w:t>
+      </w:r>
+      <w:r>
+        <w:rPr>
+          <w:sz w:val="24"/>
+          <w:szCs w:val="24"/>
+        </w:rPr>
+        <w:t xml:space="preserve"> ed un pulsante per confermare la consegna presso il Cliente</w:t>
+      </w:r>
+      <w:r>
+        <w:rPr>
+          <w:sz w:val="24"/>
+          <w:szCs w:val="24"/>
+        </w:rPr>
+        <w:t xml:space="preserve"> (RFC 4)</w:t>
+      </w:r>
+      <w:r>
+        <w:rPr>
+          <w:sz w:val="24"/>
+          <w:szCs w:val="24"/>
+        </w:rPr>
+        <w:t>.</w:t>
+      </w:r>
+      <w:r>
+        <w:rPr>
+          <w:sz w:val="24"/>
+          <w:szCs w:val="24"/>
+        </w:rPr>
+        <w:t xml:space="preserve"> Inoltre, di ogni ordine è possibile visualizzare i dettagli della consegna (RFC 2).</w:t>
       </w:r>
     </w:p>
     <w:p>
@@ -1311,14 +1927,6 @@
         </w:rPr>
         <w:t>dare per ogni ordine, nel senso che non dovrà soddisfarli per forza in un determinato ordine, bensì l’importante sarà soddisfare l’intera lista.</w:t>
       </w:r>
-    </w:p>
-    <w:p>
-      <w:pPr>
-        <w:rPr>
-          <w:sz w:val="24"/>
-          <w:szCs w:val="24"/>
-        </w:rPr>
-      </w:pPr>
     </w:p>
     <w:p>
       <w:pPr>
@@ -1931,23 +2539,7 @@
           <w:sz w:val="24"/>
           <w:szCs w:val="24"/>
         </w:rPr>
-        <w:t xml:space="preserve">Report </w:t>
-      </w:r>
-      <w:proofErr w:type="spellStart"/>
-      <w:r>
-        <w:rPr>
-          <w:sz w:val="24"/>
-          <w:szCs w:val="24"/>
-        </w:rPr>
-        <w:t>Eat&amp;Reorder</w:t>
-      </w:r>
-      <w:proofErr w:type="spellEnd"/>
-      <w:r>
-        <w:rPr>
-          <w:sz w:val="24"/>
-          <w:szCs w:val="24"/>
-        </w:rPr>
-        <w:t>, Francesco Abate</w:t>
+        <w:t>Report Eat&amp;Reorder, Francesco Abate</w:t>
       </w:r>
     </w:p>
     <w:p>
@@ -1965,14 +2557,8 @@
         </w:rPr>
         <w:t>Da non modificare: discutere in gruppo e lasciar apportare modifiche solo al sottoscritto</w:t>
       </w:r>
-    </w:p>
-    <w:p>
-      <w:pPr>
-        <w:rPr>
-          <w:sz w:val="24"/>
-          <w:szCs w:val="24"/>
-        </w:rPr>
-      </w:pPr>
+      <w:bookmarkStart w:id="0" w:name="_GoBack"/>
+      <w:bookmarkEnd w:id="0"/>
     </w:p>
     <w:sectPr>
       <w:pgSz w:w="11906" w:h="16838"/>

</xml_diff>

<commit_message>
Conclusione mock ups + aggiornamento Report + aggiornamento UCs
Aggiornati alcuni UCs
Aggiornato il Report precisando alcune cose
Conclusi i mock ups (sono stati tralasciati quelli banali siccome futili)
</commit_message>
<xml_diff>
--- a/Documents/Eat&Reorder - Report.docx
+++ b/Documents/Eat&Reorder - Report.docx
@@ -22,28 +22,30 @@
           <w:sz w:val="32"/>
           <w:szCs w:val="32"/>
         </w:rPr>
-        <w:t>5</w:t>
+        <w:t>6</w:t>
       </w:r>
       <w:r>
         <w:rPr>
           <w:sz w:val="32"/>
           <w:szCs w:val="32"/>
         </w:rPr>
-        <w:t>/11/2019, ore 1</w:t>
+        <w:t xml:space="preserve">/11/2019, ore </w:t>
       </w:r>
       <w:r>
         <w:rPr>
           <w:sz w:val="32"/>
           <w:szCs w:val="32"/>
         </w:rPr>
-        <w:t>6</w:t>
-      </w:r>
+        <w:t>02:</w:t>
+      </w:r>
+      <w:bookmarkStart w:id="0" w:name="_GoBack"/>
+      <w:bookmarkEnd w:id="0"/>
       <w:r>
         <w:rPr>
           <w:sz w:val="32"/>
           <w:szCs w:val="32"/>
         </w:rPr>
-        <w:t>:30</w:t>
+        <w:t>55</w:t>
       </w:r>
     </w:p>
     <w:p>
@@ -616,23 +618,78 @@
           <w:sz w:val="24"/>
           <w:szCs w:val="24"/>
         </w:rPr>
-        <w:t>. Presa una scelta, può ignorare la segnalazione o bannare l’Azienda: in quest’ultimo caso, tramite apposito pannello di ban, inserirà la mail dell’Azienda da segnalare e la motivazione, la quale sarà recapitata all’Azienda via mail in modo da metterla a conoscenza del ban e del perché.</w:t>
-      </w:r>
-      <w:r>
-        <w:rPr>
-          <w:sz w:val="24"/>
-          <w:szCs w:val="24"/>
-        </w:rPr>
-        <w:t xml:space="preserve"> È da precisare, inoltre, che al momento dell’invio della segnalazione il sistema controlla se l’ordine inserito esista davvero (RFU 4.a) e se i campi del form rispettano il formato dichiarato dal dizionario dei dati (RFU 4.b).</w:t>
-      </w:r>
-    </w:p>
-    <w:p>
-      <w:pPr>
-        <w:rPr>
-          <w:sz w:val="24"/>
-          <w:szCs w:val="24"/>
-        </w:rPr>
-      </w:pPr>
+        <w:t>. Presa una scelta, può ignorare la segnalazione o bannare l’Azienda: in quest’ultimo caso, tramite apposito pannello di ban</w:t>
+      </w:r>
+      <w:r>
+        <w:rPr>
+          <w:sz w:val="24"/>
+          <w:szCs w:val="24"/>
+        </w:rPr>
+        <w:t xml:space="preserve"> situato nella home page del moderatore</w:t>
+      </w:r>
+      <w:r>
+        <w:rPr>
+          <w:sz w:val="24"/>
+          <w:szCs w:val="24"/>
+        </w:rPr>
+        <w:t xml:space="preserve">, inserirà </w:t>
+      </w:r>
+      <w:r>
+        <w:rPr>
+          <w:sz w:val="24"/>
+          <w:szCs w:val="24"/>
+        </w:rPr>
+        <w:t>il numero dell’ordine a cui è legata l’Azienda</w:t>
+      </w:r>
+      <w:r>
+        <w:rPr>
+          <w:sz w:val="24"/>
+          <w:szCs w:val="24"/>
+        </w:rPr>
+        <w:t xml:space="preserve"> da </w:t>
+      </w:r>
+      <w:r>
+        <w:rPr>
+          <w:sz w:val="24"/>
+          <w:szCs w:val="24"/>
+        </w:rPr>
+        <w:t>bannare</w:t>
+      </w:r>
+      <w:r>
+        <w:rPr>
+          <w:sz w:val="24"/>
+          <w:szCs w:val="24"/>
+        </w:rPr>
+        <w:t xml:space="preserve"> e la motivazione, la quale sarà recapitata all’Azienda via mail in modo da metterla a conoscenza del ban e del perché.</w:t>
+      </w:r>
+      <w:r>
+        <w:rPr>
+          <w:sz w:val="24"/>
+          <w:szCs w:val="24"/>
+        </w:rPr>
+        <w:t xml:space="preserve"> È da precisare, inoltre, che al momento dell’invio della segnalazione </w:t>
+      </w:r>
+      <w:r>
+        <w:rPr>
+          <w:sz w:val="24"/>
+          <w:szCs w:val="24"/>
+        </w:rPr>
+        <w:t xml:space="preserve">da parte del cliente </w:t>
+      </w:r>
+      <w:r>
+        <w:rPr>
+          <w:sz w:val="24"/>
+          <w:szCs w:val="24"/>
+        </w:rPr>
+        <w:t>il sistema controlla se l’ordine inserito esista davvero (RFU 4.a) e se i campi del form rispettano il formato dichiarato dal dizionario dei dati (RFU 4.b).</w:t>
+      </w:r>
+      <w:r>
+        <w:rPr>
+          <w:sz w:val="24"/>
+          <w:szCs w:val="24"/>
+        </w:rPr>
+        <w:t xml:space="preserve"> Al momento del ban, invece, il sistema controlla solamente se l’ordine inserito dall’amministratore esista o meno.</w:t>
+      </w:r>
     </w:p>
     <w:p>
       <w:pPr>
@@ -937,14 +994,7 @@
           <w:sz w:val="24"/>
           <w:szCs w:val="24"/>
         </w:rPr>
-        <w:t>(RFR 5)</w:t>
-      </w:r>
-      <w:r>
-        <w:rPr>
-          <w:sz w:val="24"/>
-          <w:szCs w:val="24"/>
-        </w:rPr>
-        <w:t xml:space="preserve"> </w:t>
+        <w:t xml:space="preserve">(RFR 5) </w:t>
       </w:r>
       <w:r>
         <w:rPr>
@@ -975,14 +1025,13 @@
           <w:szCs w:val="24"/>
         </w:rPr>
       </w:pPr>
-    </w:p>
-    <w:p>
-      <w:pPr>
-        <w:rPr>
-          <w:sz w:val="24"/>
-          <w:szCs w:val="24"/>
-        </w:rPr>
-      </w:pPr>
+      <w:r>
+        <w:rPr>
+          <w:sz w:val="24"/>
+          <w:szCs w:val="24"/>
+        </w:rPr>
+        <w:t>PS: per ordini attivi si intende che abbiano lo stato preparazione e non ritirato o consegnato. Queste due ultime categorie di ordini non vengono visualizzate nell’elenco degli ordini.</w:t>
+      </w:r>
     </w:p>
     <w:p>
       <w:pPr>
@@ -1839,14 +1888,7 @@
           <w:sz w:val="24"/>
           <w:szCs w:val="24"/>
         </w:rPr>
-        <w:t xml:space="preserve"> </w:t>
-      </w:r>
-      <w:r>
-        <w:rPr>
-          <w:sz w:val="24"/>
-          <w:szCs w:val="24"/>
-        </w:rPr>
-        <w:t>(RFC 1)</w:t>
+        <w:t xml:space="preserve"> (RFC 1)</w:t>
       </w:r>
       <w:r>
         <w:rPr>
@@ -1935,6 +1977,13 @@
           <w:szCs w:val="24"/>
         </w:rPr>
       </w:pPr>
+      <w:r>
+        <w:rPr>
+          <w:sz w:val="24"/>
+          <w:szCs w:val="24"/>
+        </w:rPr>
+        <w:t>PS: il Fattorino visualizza solo gli ordini/consegne con status preparazione o ritirato.</w:t>
+      </w:r>
     </w:p>
     <w:p>
       <w:pPr>
@@ -2557,8 +2606,6 @@
         </w:rPr>
         <w:t>Da non modificare: discutere in gruppo e lasciar apportare modifiche solo al sottoscritto</w:t>
       </w:r>
-      <w:bookmarkStart w:id="0" w:name="_GoBack"/>
-      <w:bookmarkEnd w:id="0"/>
     </w:p>
     <w:sectPr>
       <w:pgSz w:w="11906" w:h="16838"/>

</xml_diff>

<commit_message>
Aggiornato UC Ordinazione, DD e Report
Aggiunta precondizione RF3
Aggiornato DD rimuovendo il controllo degli orari per l'azienda
Aggiornato Report specificando il controllo degli orari per l'azienda
</commit_message>
<xml_diff>
--- a/Documents/Eat&Reorder - Report.docx
+++ b/Documents/Eat&Reorder - Report.docx
@@ -15,31 +15,45 @@
           <w:sz w:val="32"/>
           <w:szCs w:val="32"/>
         </w:rPr>
-        <w:t>Report Eat&amp;Reorder, aggiornato il 1</w:t>
-      </w:r>
+        <w:t xml:space="preserve">Report </w:t>
+      </w:r>
+      <w:proofErr w:type="spellStart"/>
       <w:r>
         <w:rPr>
           <w:sz w:val="32"/>
           <w:szCs w:val="32"/>
         </w:rPr>
-        <w:t>6</w:t>
-      </w:r>
+        <w:t>Eat&amp;Reorder</w:t>
+      </w:r>
+      <w:proofErr w:type="spellEnd"/>
       <w:r>
         <w:rPr>
           <w:sz w:val="32"/>
           <w:szCs w:val="32"/>
         </w:rPr>
-        <w:t xml:space="preserve">/11/2019, ore </w:t>
+        <w:t>, aggiornato il 1</w:t>
       </w:r>
       <w:r>
         <w:rPr>
           <w:sz w:val="32"/>
           <w:szCs w:val="32"/>
         </w:rPr>
+        <w:t>6</w:t>
+      </w:r>
+      <w:r>
+        <w:rPr>
+          <w:sz w:val="32"/>
+          <w:szCs w:val="32"/>
+        </w:rPr>
+        <w:t xml:space="preserve">/11/2019, ore </w:t>
+      </w:r>
+      <w:r>
+        <w:rPr>
+          <w:sz w:val="32"/>
+          <w:szCs w:val="32"/>
+        </w:rPr>
         <w:t>14:07</w:t>
       </w:r>
-      <w:bookmarkStart w:id="0" w:name="_GoBack"/>
-      <w:bookmarkEnd w:id="0"/>
     </w:p>
     <w:p>
       <w:pPr>
@@ -361,7 +375,23 @@
           <w:sz w:val="24"/>
           <w:szCs w:val="24"/>
         </w:rPr>
-        <w:t>Un utente visita Eat&amp;Reorder e decide di registrarsi, per un motivo o l’altro: può registrarsi come Cliente per ordinare piatti dalle aziende aderenti; può registrarsi come Azienda per soddisfare gli ordini che riceverà dai clienti; può registrarsi come Fattorino per consegnare gli ordini.</w:t>
+        <w:t xml:space="preserve">Un utente visita </w:t>
+      </w:r>
+      <w:proofErr w:type="spellStart"/>
+      <w:r>
+        <w:rPr>
+          <w:sz w:val="24"/>
+          <w:szCs w:val="24"/>
+        </w:rPr>
+        <w:t>Eat&amp;Reorder</w:t>
+      </w:r>
+      <w:proofErr w:type="spellEnd"/>
+      <w:r>
+        <w:rPr>
+          <w:sz w:val="24"/>
+          <w:szCs w:val="24"/>
+        </w:rPr>
+        <w:t xml:space="preserve"> e decide di registrarsi, per un motivo o l’altro: può registrarsi come Cliente per ordinare piatti dalle aziende aderenti; può registrarsi come Azienda per soddisfare gli ordini che riceverà dai clienti; può registrarsi come Fattorino per consegnare gli ordini.</w:t>
       </w:r>
     </w:p>
     <w:p>
@@ -611,8 +641,17 @@
           <w:sz w:val="24"/>
           <w:szCs w:val="24"/>
         </w:rPr>
-        <w:t>. Presa una scelta, può ignorare la segnalazione o bannare l’Azienda: in quest’ultimo caso, tramite apposito pannello di ban</w:t>
-      </w:r>
+        <w:t xml:space="preserve">. Presa una scelta, può ignorare la segnalazione o bannare l’Azienda: in quest’ultimo caso, tramite apposito pannello di </w:t>
+      </w:r>
+      <w:proofErr w:type="spellStart"/>
+      <w:r>
+        <w:rPr>
+          <w:sz w:val="24"/>
+          <w:szCs w:val="24"/>
+        </w:rPr>
+        <w:t>ban</w:t>
+      </w:r>
+      <w:proofErr w:type="spellEnd"/>
       <w:r>
         <w:rPr>
           <w:sz w:val="24"/>
@@ -653,7 +692,23 @@
           <w:sz w:val="24"/>
           <w:szCs w:val="24"/>
         </w:rPr>
-        <w:t xml:space="preserve"> e la motivazione, la quale sarà recapitata all’Azienda via mail in modo da metterla a conoscenza del ban e del perché.</w:t>
+        <w:t xml:space="preserve"> e la motivazione, la quale sarà recapitata all’Azienda via mail in modo da metterla a conoscenza del </w:t>
+      </w:r>
+      <w:proofErr w:type="spellStart"/>
+      <w:r>
+        <w:rPr>
+          <w:sz w:val="24"/>
+          <w:szCs w:val="24"/>
+        </w:rPr>
+        <w:t>ban</w:t>
+      </w:r>
+      <w:proofErr w:type="spellEnd"/>
+      <w:r>
+        <w:rPr>
+          <w:sz w:val="24"/>
+          <w:szCs w:val="24"/>
+        </w:rPr>
+        <w:t xml:space="preserve"> e del perché.</w:t>
       </w:r>
       <w:r>
         <w:rPr>
@@ -674,14 +729,46 @@
           <w:sz w:val="24"/>
           <w:szCs w:val="24"/>
         </w:rPr>
-        <w:t>il sistema controlla se l’ordine inserito esista davvero (RFU 4.a) e se i campi del form rispettano il formato dichiarato dal dizionario dei dati (RFU 4.b).</w:t>
-      </w:r>
-      <w:r>
-        <w:rPr>
-          <w:sz w:val="24"/>
-          <w:szCs w:val="24"/>
-        </w:rPr>
-        <w:t xml:space="preserve"> Al momento del ban, invece, il sistema controlla solamente se l’ordine inserito dall’amministratore esista o meno.</w:t>
+        <w:t xml:space="preserve">il sistema controlla se l’ordine inserito esista davvero (RFU 4.a) e se i campi del </w:t>
+      </w:r>
+      <w:proofErr w:type="spellStart"/>
+      <w:r>
+        <w:rPr>
+          <w:sz w:val="24"/>
+          <w:szCs w:val="24"/>
+        </w:rPr>
+        <w:t>form</w:t>
+      </w:r>
+      <w:proofErr w:type="spellEnd"/>
+      <w:r>
+        <w:rPr>
+          <w:sz w:val="24"/>
+          <w:szCs w:val="24"/>
+        </w:rPr>
+        <w:t xml:space="preserve"> rispettano il formato dichiarato dal dizionario dei dati (RFU 4.b).</w:t>
+      </w:r>
+      <w:r>
+        <w:rPr>
+          <w:sz w:val="24"/>
+          <w:szCs w:val="24"/>
+        </w:rPr>
+        <w:t xml:space="preserve"> Al momento del </w:t>
+      </w:r>
+      <w:proofErr w:type="spellStart"/>
+      <w:r>
+        <w:rPr>
+          <w:sz w:val="24"/>
+          <w:szCs w:val="24"/>
+        </w:rPr>
+        <w:t>ban</w:t>
+      </w:r>
+      <w:proofErr w:type="spellEnd"/>
+      <w:r>
+        <w:rPr>
+          <w:sz w:val="24"/>
+          <w:szCs w:val="24"/>
+        </w:rPr>
+        <w:t>, invece, il sistema controlla solamente se l’ordine inserito dall’amministratore esista o meno.</w:t>
       </w:r>
     </w:p>
     <w:p>
@@ -799,7 +886,23 @@
           <w:sz w:val="24"/>
           <w:szCs w:val="24"/>
         </w:rPr>
-        <w:t>consiste nell’inserire i dati del prodotto in un form, del quale verrà controllato il formato di ogni campo</w:t>
+        <w:t xml:space="preserve">consiste nell’inserire i dati del prodotto in un </w:t>
+      </w:r>
+      <w:proofErr w:type="spellStart"/>
+      <w:r>
+        <w:rPr>
+          <w:sz w:val="24"/>
+          <w:szCs w:val="24"/>
+        </w:rPr>
+        <w:t>form</w:t>
+      </w:r>
+      <w:proofErr w:type="spellEnd"/>
+      <w:r>
+        <w:rPr>
+          <w:sz w:val="24"/>
+          <w:szCs w:val="24"/>
+        </w:rPr>
+        <w:t>, del quale verrà controllato il formato di ogni campo</w:t>
       </w:r>
       <w:r>
         <w:rPr>
@@ -1113,7 +1216,23 @@
           <w:sz w:val="24"/>
           <w:szCs w:val="24"/>
         </w:rPr>
-        <w:t>Lo scopo per il quale un Cliente si iscrive è proprio quello di poter effettuare acquisti sulla piattaforma. Effettuata registrazione e login, si ritroverà dinanzi ad una home page contenente una searchbar, la quale permetterà al Cliente di cercare le Aziende aderenti al sistema in base alla città inserita</w:t>
+        <w:t xml:space="preserve">Lo scopo per il quale un Cliente si iscrive è proprio quello di poter effettuare acquisti sulla piattaforma. Effettuata registrazione e login, si ritroverà dinanzi ad una home page contenente una </w:t>
+      </w:r>
+      <w:proofErr w:type="spellStart"/>
+      <w:r>
+        <w:rPr>
+          <w:sz w:val="24"/>
+          <w:szCs w:val="24"/>
+        </w:rPr>
+        <w:t>searchbar</w:t>
+      </w:r>
+      <w:proofErr w:type="spellEnd"/>
+      <w:r>
+        <w:rPr>
+          <w:sz w:val="24"/>
+          <w:szCs w:val="24"/>
+        </w:rPr>
+        <w:t>, la quale permetterà al Cliente di cercare le Aziende aderenti al sistema in base alla città inserita</w:t>
       </w:r>
       <w:r>
         <w:rPr>
@@ -1127,22 +1246,70 @@
           <w:sz w:val="24"/>
           <w:szCs w:val="24"/>
         </w:rPr>
-        <w:t>Ebbene sì, la searchbar accetta come input la città nella quale cercare. Ovviamente nel caso l’input sia errato non è un problema, siccome non verrebbe trovata alcuna città per quell’input e verrebbe data una pagina vuota, senza alcuna azienda. Detto ciò, non è necessario effettuare controlli sull’input della searchbar.</w:t>
-      </w:r>
-    </w:p>
-    <w:p>
-      <w:pPr>
-        <w:rPr>
-          <w:sz w:val="24"/>
-          <w:szCs w:val="24"/>
-        </w:rPr>
-      </w:pPr>
-      <w:r>
-        <w:rPr>
-          <w:sz w:val="24"/>
-          <w:szCs w:val="24"/>
-        </w:rPr>
-        <w:t>Inserita una città nella searchbar, verrà mostrata una pagina con tutte le Aziende aderenti al sistema e situate nella città inserita</w:t>
+        <w:t xml:space="preserve">Ebbene sì, la </w:t>
+      </w:r>
+      <w:proofErr w:type="spellStart"/>
+      <w:r>
+        <w:rPr>
+          <w:sz w:val="24"/>
+          <w:szCs w:val="24"/>
+        </w:rPr>
+        <w:t>searchbar</w:t>
+      </w:r>
+      <w:proofErr w:type="spellEnd"/>
+      <w:r>
+        <w:rPr>
+          <w:sz w:val="24"/>
+          <w:szCs w:val="24"/>
+        </w:rPr>
+        <w:t xml:space="preserve"> accetta come input la città nella quale cercare. Ovviamente nel caso l’input sia errato non è un problema, siccome non verrebbe trovata alcuna città per quell’input e verrebbe data una pagina vuota, senza alcuna azienda. Detto ciò, non è necessario effettuare controlli sull’input della </w:t>
+      </w:r>
+      <w:proofErr w:type="spellStart"/>
+      <w:r>
+        <w:rPr>
+          <w:sz w:val="24"/>
+          <w:szCs w:val="24"/>
+        </w:rPr>
+        <w:t>searchbar</w:t>
+      </w:r>
+      <w:proofErr w:type="spellEnd"/>
+      <w:r>
+        <w:rPr>
+          <w:sz w:val="24"/>
+          <w:szCs w:val="24"/>
+        </w:rPr>
+        <w:t>.</w:t>
+      </w:r>
+    </w:p>
+    <w:p>
+      <w:pPr>
+        <w:rPr>
+          <w:sz w:val="24"/>
+          <w:szCs w:val="24"/>
+        </w:rPr>
+      </w:pPr>
+      <w:r>
+        <w:rPr>
+          <w:sz w:val="24"/>
+          <w:szCs w:val="24"/>
+        </w:rPr>
+        <w:t xml:space="preserve">Inserita una città nella </w:t>
+      </w:r>
+      <w:proofErr w:type="spellStart"/>
+      <w:r>
+        <w:rPr>
+          <w:sz w:val="24"/>
+          <w:szCs w:val="24"/>
+        </w:rPr>
+        <w:t>searchbar</w:t>
+      </w:r>
+      <w:proofErr w:type="spellEnd"/>
+      <w:r>
+        <w:rPr>
+          <w:sz w:val="24"/>
+          <w:szCs w:val="24"/>
+        </w:rPr>
+        <w:t>, verrà mostrata una pagina con tutte le Aziende aderenti al sistema e situate nella città inserita</w:t>
       </w:r>
       <w:r>
         <w:rPr>
@@ -1627,22 +1794,54 @@
           <w:sz w:val="24"/>
           <w:szCs w:val="24"/>
         </w:rPr>
-        <w:t>Inoltre, è importante specificare una cosa riguardante quest’ultimo form riempito: vengono richiesti solamente indirizzo, note per l’ordine e numero di carta di credito onde semplificare l’esperienza utente ed evitare l’utilizzo di campi ridondanti, come numero di telefono, città, ecc.</w:t>
-      </w:r>
-    </w:p>
-    <w:p>
-      <w:pPr>
-        <w:rPr>
-          <w:sz w:val="24"/>
-          <w:szCs w:val="24"/>
-        </w:rPr>
-      </w:pPr>
-      <w:r>
-        <w:rPr>
-          <w:sz w:val="24"/>
-          <w:szCs w:val="24"/>
-        </w:rPr>
-        <w:t>Siccome l’ordine conterrà a livello implementativo gli oggetti Cliente ed Azienda, avrà a disposizione i numeri di telefono, città e provincia di consegna (questi ultimi presi dall’oggetto Azienda, il quale specifica dove opera) e così via. I campi richiesti, quindi, in questo form non sono coperti dagli oggetti Cliente ed Azienda.</w:t>
+        <w:t xml:space="preserve">Inoltre, è importante specificare una cosa riguardante quest’ultimo </w:t>
+      </w:r>
+      <w:proofErr w:type="spellStart"/>
+      <w:r>
+        <w:rPr>
+          <w:sz w:val="24"/>
+          <w:szCs w:val="24"/>
+        </w:rPr>
+        <w:t>form</w:t>
+      </w:r>
+      <w:proofErr w:type="spellEnd"/>
+      <w:r>
+        <w:rPr>
+          <w:sz w:val="24"/>
+          <w:szCs w:val="24"/>
+        </w:rPr>
+        <w:t xml:space="preserve"> riempito: vengono richiesti solamente indirizzo, note per l’ordine e numero di carta di credito onde semplificare l’esperienza utente ed evitare l’utilizzo di campi ridondanti, come numero di telefono, città, ecc.</w:t>
+      </w:r>
+    </w:p>
+    <w:p>
+      <w:pPr>
+        <w:rPr>
+          <w:sz w:val="24"/>
+          <w:szCs w:val="24"/>
+        </w:rPr>
+      </w:pPr>
+      <w:r>
+        <w:rPr>
+          <w:sz w:val="24"/>
+          <w:szCs w:val="24"/>
+        </w:rPr>
+        <w:t xml:space="preserve">Siccome l’ordine conterrà a livello implementativo gli oggetti Cliente ed Azienda, avrà a disposizione i numeri di telefono, città e provincia di consegna (questi ultimi presi dall’oggetto Azienda, il quale specifica dove opera) e così via. I campi richiesti, quindi, in questo </w:t>
+      </w:r>
+      <w:proofErr w:type="spellStart"/>
+      <w:r>
+        <w:rPr>
+          <w:sz w:val="24"/>
+          <w:szCs w:val="24"/>
+        </w:rPr>
+        <w:t>form</w:t>
+      </w:r>
+      <w:proofErr w:type="spellEnd"/>
+      <w:r>
+        <w:rPr>
+          <w:sz w:val="24"/>
+          <w:szCs w:val="24"/>
+        </w:rPr>
+        <w:t xml:space="preserve"> non sono coperti dagli oggetti Cliente ed Azienda.</w:t>
       </w:r>
     </w:p>
     <w:p>
@@ -2160,6 +2359,21 @@
     <w:p>
       <w:pPr>
         <w:rPr>
+          <w:sz w:val="24"/>
+          <w:szCs w:val="24"/>
+        </w:rPr>
+      </w:pPr>
+      <w:r>
+        <w:rPr>
+          <w:sz w:val="24"/>
+          <w:szCs w:val="24"/>
+        </w:rPr>
+        <w:t>Nota del 21/11/2019: l’ordine può esser piazzato solo se effettuato durante l’intervallo tra l’orario di apertura e di chiusura dell’azienda. Quindi il controllo sull’orario viene effettuato al momento dell’ordine.</w:t>
+      </w:r>
+    </w:p>
+    <w:p>
+      <w:pPr>
+        <w:rPr>
           <w:b/>
           <w:bCs/>
           <w:sz w:val="24"/>
@@ -2339,19 +2553,28 @@
     <w:p>
       <w:pPr>
         <w:rPr>
-          <w:b/>
-          <w:bCs/>
-          <w:sz w:val="24"/>
-          <w:szCs w:val="24"/>
-        </w:rPr>
-      </w:pPr>
-      <w:r>
-        <w:rPr>
-          <w:b/>
-          <w:bCs/>
-          <w:sz w:val="24"/>
-          <w:szCs w:val="24"/>
-        </w:rPr>
+          <w:sz w:val="24"/>
+          <w:szCs w:val="24"/>
+        </w:rPr>
+      </w:pPr>
+    </w:p>
+    <w:p>
+      <w:pPr>
+        <w:rPr>
+          <w:b/>
+          <w:bCs/>
+          <w:sz w:val="24"/>
+          <w:szCs w:val="24"/>
+        </w:rPr>
+      </w:pPr>
+      <w:r>
+        <w:rPr>
+          <w:b/>
+          <w:bCs/>
+          <w:sz w:val="24"/>
+          <w:szCs w:val="24"/>
+        </w:rPr>
+        <w:lastRenderedPageBreak/>
         <w:t>Note e approfondimenti – ordine e consegna (implementazione)</w:t>
       </w:r>
     </w:p>
@@ -2367,224 +2590,249 @@
           <w:sz w:val="24"/>
           <w:szCs w:val="24"/>
         </w:rPr>
-        <w:t xml:space="preserve">Per quanto possano sembrare ideologicamente diverse, ordine e consegna non sono altro che la stessa cosa, siccome l’ordine è, appunto, caratterizzato da tutti gli attributi utili per la consegna, </w:t>
-      </w:r>
+        <w:t>Per quanto possano sembrare ideologicamente diverse, ordine e consegna non sono altro che la stessa cosa, siccome l’ordine è, appunto, caratterizzato da tutti gli attributi utili per la consegna, cioè indirizzi e contatti (oltre ai piatti da preparare, ovviamente). Attributo “speciale” riguardante l’ordine è lo status, del quale abbiamo parlato precedentemente nell’apposita nota.</w:t>
+      </w:r>
+    </w:p>
+    <w:p>
+      <w:pPr>
+        <w:rPr>
+          <w:sz w:val="24"/>
+          <w:szCs w:val="24"/>
+        </w:rPr>
+      </w:pPr>
+    </w:p>
+    <w:p>
+      <w:pPr>
+        <w:rPr>
+          <w:sz w:val="24"/>
+          <w:szCs w:val="24"/>
+        </w:rPr>
+      </w:pPr>
+    </w:p>
+    <w:p>
+      <w:pPr>
+        <w:rPr>
+          <w:sz w:val="24"/>
+          <w:szCs w:val="24"/>
+        </w:rPr>
+      </w:pPr>
+    </w:p>
+    <w:p>
+      <w:pPr>
+        <w:rPr>
+          <w:sz w:val="24"/>
+          <w:szCs w:val="24"/>
+        </w:rPr>
+      </w:pPr>
+    </w:p>
+    <w:p>
+      <w:pPr>
+        <w:rPr>
+          <w:sz w:val="24"/>
+          <w:szCs w:val="24"/>
+        </w:rPr>
+      </w:pPr>
+    </w:p>
+    <w:p>
+      <w:pPr>
+        <w:rPr>
+          <w:sz w:val="24"/>
+          <w:szCs w:val="24"/>
+        </w:rPr>
+      </w:pPr>
+    </w:p>
+    <w:p>
+      <w:pPr>
+        <w:rPr>
+          <w:sz w:val="24"/>
+          <w:szCs w:val="24"/>
+        </w:rPr>
+      </w:pPr>
+    </w:p>
+    <w:p>
+      <w:pPr>
+        <w:rPr>
+          <w:sz w:val="24"/>
+          <w:szCs w:val="24"/>
+        </w:rPr>
+      </w:pPr>
+    </w:p>
+    <w:p>
+      <w:pPr>
+        <w:rPr>
+          <w:sz w:val="24"/>
+          <w:szCs w:val="24"/>
+        </w:rPr>
+      </w:pPr>
+    </w:p>
+    <w:p>
+      <w:pPr>
+        <w:rPr>
+          <w:sz w:val="24"/>
+          <w:szCs w:val="24"/>
+        </w:rPr>
+      </w:pPr>
+    </w:p>
+    <w:p>
+      <w:pPr>
+        <w:rPr>
+          <w:sz w:val="24"/>
+          <w:szCs w:val="24"/>
+        </w:rPr>
+      </w:pPr>
+    </w:p>
+    <w:p>
+      <w:pPr>
+        <w:rPr>
+          <w:sz w:val="24"/>
+          <w:szCs w:val="24"/>
+        </w:rPr>
+      </w:pPr>
+    </w:p>
+    <w:p>
+      <w:pPr>
+        <w:rPr>
+          <w:sz w:val="24"/>
+          <w:szCs w:val="24"/>
+        </w:rPr>
+      </w:pPr>
+    </w:p>
+    <w:p>
+      <w:pPr>
+        <w:rPr>
+          <w:sz w:val="24"/>
+          <w:szCs w:val="24"/>
+        </w:rPr>
+      </w:pPr>
+    </w:p>
+    <w:p>
+      <w:pPr>
+        <w:rPr>
+          <w:sz w:val="24"/>
+          <w:szCs w:val="24"/>
+        </w:rPr>
+      </w:pPr>
+    </w:p>
+    <w:p>
+      <w:pPr>
+        <w:rPr>
+          <w:sz w:val="24"/>
+          <w:szCs w:val="24"/>
+        </w:rPr>
+      </w:pPr>
+    </w:p>
+    <w:p>
+      <w:pPr>
+        <w:rPr>
+          <w:sz w:val="24"/>
+          <w:szCs w:val="24"/>
+        </w:rPr>
+      </w:pPr>
+    </w:p>
+    <w:p>
+      <w:pPr>
+        <w:rPr>
+          <w:sz w:val="24"/>
+          <w:szCs w:val="24"/>
+        </w:rPr>
+      </w:pPr>
+    </w:p>
+    <w:p>
+      <w:pPr>
+        <w:rPr>
+          <w:sz w:val="24"/>
+          <w:szCs w:val="24"/>
+        </w:rPr>
+      </w:pPr>
+    </w:p>
+    <w:p>
+      <w:pPr>
+        <w:rPr>
+          <w:sz w:val="24"/>
+          <w:szCs w:val="24"/>
+        </w:rPr>
+      </w:pPr>
+    </w:p>
+    <w:p>
+      <w:pPr>
+        <w:rPr>
+          <w:sz w:val="24"/>
+          <w:szCs w:val="24"/>
+        </w:rPr>
+      </w:pPr>
+    </w:p>
+    <w:p>
+      <w:pPr>
+        <w:rPr>
+          <w:sz w:val="24"/>
+          <w:szCs w:val="24"/>
+        </w:rPr>
+      </w:pPr>
+    </w:p>
+    <w:p>
+      <w:pPr>
+        <w:rPr>
+          <w:sz w:val="24"/>
+          <w:szCs w:val="24"/>
+        </w:rPr>
+      </w:pPr>
+    </w:p>
+    <w:p>
+      <w:pPr>
+        <w:rPr>
+          <w:sz w:val="24"/>
+          <w:szCs w:val="24"/>
+        </w:rPr>
+      </w:pPr>
+    </w:p>
+    <w:p>
+      <w:pPr>
+        <w:rPr>
+          <w:sz w:val="24"/>
+          <w:szCs w:val="24"/>
+        </w:rPr>
+      </w:pPr>
+    </w:p>
+    <w:p>
+      <w:pPr>
+        <w:rPr>
+          <w:sz w:val="24"/>
+          <w:szCs w:val="24"/>
+        </w:rPr>
+      </w:pPr>
+    </w:p>
+    <w:p>
+      <w:pPr>
+        <w:jc w:val="right"/>
+        <w:rPr>
+          <w:sz w:val="24"/>
+          <w:szCs w:val="24"/>
+        </w:rPr>
+      </w:pPr>
       <w:r>
         <w:rPr>
           <w:sz w:val="24"/>
           <w:szCs w:val="24"/>
         </w:rPr>
         <w:lastRenderedPageBreak/>
-        <w:t>cioè indirizzi e contatti (oltre ai piatti da preparare, ovviamente). Attributo “speciale” riguardante l’ordine è lo status, del quale abbiamo parlato precedentemente nell’apposita nota.</w:t>
-      </w:r>
-    </w:p>
-    <w:p>
-      <w:pPr>
-        <w:rPr>
-          <w:sz w:val="24"/>
-          <w:szCs w:val="24"/>
-        </w:rPr>
-      </w:pPr>
-    </w:p>
-    <w:p>
-      <w:pPr>
-        <w:rPr>
-          <w:sz w:val="24"/>
-          <w:szCs w:val="24"/>
-        </w:rPr>
-      </w:pPr>
-    </w:p>
-    <w:p>
-      <w:pPr>
-        <w:rPr>
-          <w:sz w:val="24"/>
-          <w:szCs w:val="24"/>
-        </w:rPr>
-      </w:pPr>
-    </w:p>
-    <w:p>
-      <w:pPr>
-        <w:rPr>
-          <w:sz w:val="24"/>
-          <w:szCs w:val="24"/>
-        </w:rPr>
-      </w:pPr>
-    </w:p>
-    <w:p>
-      <w:pPr>
-        <w:rPr>
-          <w:sz w:val="24"/>
-          <w:szCs w:val="24"/>
-        </w:rPr>
-      </w:pPr>
-    </w:p>
-    <w:p>
-      <w:pPr>
-        <w:rPr>
-          <w:sz w:val="24"/>
-          <w:szCs w:val="24"/>
-        </w:rPr>
-      </w:pPr>
-    </w:p>
-    <w:p>
-      <w:pPr>
-        <w:rPr>
-          <w:sz w:val="24"/>
-          <w:szCs w:val="24"/>
-        </w:rPr>
-      </w:pPr>
-    </w:p>
-    <w:p>
-      <w:pPr>
-        <w:rPr>
-          <w:sz w:val="24"/>
-          <w:szCs w:val="24"/>
-        </w:rPr>
-      </w:pPr>
-    </w:p>
-    <w:p>
-      <w:pPr>
-        <w:rPr>
-          <w:sz w:val="24"/>
-          <w:szCs w:val="24"/>
-        </w:rPr>
-      </w:pPr>
-    </w:p>
-    <w:p>
-      <w:pPr>
-        <w:rPr>
-          <w:sz w:val="24"/>
-          <w:szCs w:val="24"/>
-        </w:rPr>
-      </w:pPr>
-    </w:p>
-    <w:p>
-      <w:pPr>
-        <w:rPr>
-          <w:sz w:val="24"/>
-          <w:szCs w:val="24"/>
-        </w:rPr>
-      </w:pPr>
-    </w:p>
-    <w:p>
-      <w:pPr>
-        <w:rPr>
-          <w:sz w:val="24"/>
-          <w:szCs w:val="24"/>
-        </w:rPr>
-      </w:pPr>
-    </w:p>
-    <w:p>
-      <w:pPr>
-        <w:rPr>
-          <w:sz w:val="24"/>
-          <w:szCs w:val="24"/>
-        </w:rPr>
-      </w:pPr>
-    </w:p>
-    <w:p>
-      <w:pPr>
-        <w:rPr>
-          <w:sz w:val="24"/>
-          <w:szCs w:val="24"/>
-        </w:rPr>
-      </w:pPr>
-    </w:p>
-    <w:p>
-      <w:pPr>
-        <w:rPr>
-          <w:sz w:val="24"/>
-          <w:szCs w:val="24"/>
-        </w:rPr>
-      </w:pPr>
-    </w:p>
-    <w:p>
-      <w:pPr>
-        <w:rPr>
-          <w:sz w:val="24"/>
-          <w:szCs w:val="24"/>
-        </w:rPr>
-      </w:pPr>
-    </w:p>
-    <w:p>
-      <w:pPr>
-        <w:rPr>
-          <w:sz w:val="24"/>
-          <w:szCs w:val="24"/>
-        </w:rPr>
-      </w:pPr>
-    </w:p>
-    <w:p>
-      <w:pPr>
-        <w:rPr>
-          <w:sz w:val="24"/>
-          <w:szCs w:val="24"/>
-        </w:rPr>
-      </w:pPr>
-    </w:p>
-    <w:p>
-      <w:pPr>
-        <w:rPr>
-          <w:sz w:val="24"/>
-          <w:szCs w:val="24"/>
-        </w:rPr>
-      </w:pPr>
-    </w:p>
-    <w:p>
-      <w:pPr>
-        <w:rPr>
-          <w:sz w:val="24"/>
-          <w:szCs w:val="24"/>
-        </w:rPr>
-      </w:pPr>
-    </w:p>
-    <w:p>
-      <w:pPr>
-        <w:rPr>
-          <w:sz w:val="24"/>
-          <w:szCs w:val="24"/>
-        </w:rPr>
-      </w:pPr>
-    </w:p>
-    <w:p>
-      <w:pPr>
-        <w:rPr>
-          <w:sz w:val="24"/>
-          <w:szCs w:val="24"/>
-        </w:rPr>
-      </w:pPr>
-    </w:p>
-    <w:p>
-      <w:pPr>
-        <w:rPr>
-          <w:sz w:val="24"/>
-          <w:szCs w:val="24"/>
-        </w:rPr>
-      </w:pPr>
-    </w:p>
-    <w:p>
-      <w:pPr>
-        <w:rPr>
-          <w:sz w:val="24"/>
-          <w:szCs w:val="24"/>
-        </w:rPr>
-      </w:pPr>
-    </w:p>
-    <w:p>
-      <w:pPr>
-        <w:rPr>
-          <w:sz w:val="24"/>
-          <w:szCs w:val="24"/>
-        </w:rPr>
-      </w:pPr>
-    </w:p>
-    <w:p>
-      <w:pPr>
-        <w:rPr>
-          <w:sz w:val="24"/>
-          <w:szCs w:val="24"/>
-        </w:rPr>
-      </w:pPr>
+        <w:t xml:space="preserve">Report </w:t>
+      </w:r>
+      <w:proofErr w:type="spellStart"/>
+      <w:r>
+        <w:rPr>
+          <w:sz w:val="24"/>
+          <w:szCs w:val="24"/>
+        </w:rPr>
+        <w:t>Eat&amp;Reorder</w:t>
+      </w:r>
+      <w:proofErr w:type="spellEnd"/>
+      <w:r>
+        <w:rPr>
+          <w:sz w:val="24"/>
+          <w:szCs w:val="24"/>
+        </w:rPr>
+        <w:t>, Francesco Abate</w:t>
+      </w:r>
     </w:p>
     <w:p>
       <w:pPr>
@@ -2599,22 +2847,6 @@
           <w:sz w:val="24"/>
           <w:szCs w:val="24"/>
         </w:rPr>
-        <w:t>Report Eat&amp;Reorder, Francesco Abate</w:t>
-      </w:r>
-    </w:p>
-    <w:p>
-      <w:pPr>
-        <w:jc w:val="right"/>
-        <w:rPr>
-          <w:sz w:val="24"/>
-          <w:szCs w:val="24"/>
-        </w:rPr>
-      </w:pPr>
-      <w:r>
-        <w:rPr>
-          <w:sz w:val="24"/>
-          <w:szCs w:val="24"/>
-        </w:rPr>
         <w:t>Da non modificare: discutere in gruppo e lasciar apportare modifiche solo al sottoscritto</w:t>
       </w:r>
     </w:p>
@@ -2634,7 +2866,6 @@
           <w:sz w:val="24"/>
           <w:szCs w:val="24"/>
         </w:rPr>
-        <w:lastRenderedPageBreak/>
         <w:t>Status attuale del progetto</w:t>
       </w:r>
     </w:p>
@@ -2669,46 +2900,310 @@
       </w:pPr>
       <w:r>
         <w:rPr>
+          <w:color w:val="70AD47" w:themeColor="accent6"/>
+          <w:sz w:val="24"/>
+          <w:szCs w:val="24"/>
+        </w:rPr>
+        <w:t xml:space="preserve">Use Cases </w:t>
+      </w:r>
+      <w:proofErr w:type="spellStart"/>
+      <w:r>
+        <w:rPr>
+          <w:color w:val="70AD47" w:themeColor="accent6"/>
+          <w:sz w:val="24"/>
+          <w:szCs w:val="24"/>
+        </w:rPr>
+        <w:t>Diagrams</w:t>
+      </w:r>
+      <w:proofErr w:type="spellEnd"/>
+      <w:r>
+        <w:rPr>
+          <w:sz w:val="24"/>
+          <w:szCs w:val="24"/>
+        </w:rPr>
+        <w:t>: completi</w:t>
+      </w:r>
+    </w:p>
+    <w:p>
+      <w:pPr>
+        <w:rPr>
+          <w:sz w:val="24"/>
+          <w:szCs w:val="24"/>
+        </w:rPr>
+      </w:pPr>
+      <w:r>
+        <w:rPr>
+          <w:color w:val="70AD47" w:themeColor="accent6"/>
+          <w:sz w:val="24"/>
+          <w:szCs w:val="24"/>
+        </w:rPr>
+        <w:t xml:space="preserve">Use Cases </w:t>
+      </w:r>
+      <w:proofErr w:type="spellStart"/>
+      <w:r>
+        <w:rPr>
+          <w:color w:val="70AD47" w:themeColor="accent6"/>
+          <w:sz w:val="24"/>
+          <w:szCs w:val="24"/>
+        </w:rPr>
+        <w:t>Documents</w:t>
+      </w:r>
+      <w:proofErr w:type="spellEnd"/>
+      <w:r>
+        <w:rPr>
+          <w:sz w:val="24"/>
+          <w:szCs w:val="24"/>
+        </w:rPr>
+        <w:t>: complet</w:t>
+      </w:r>
+      <w:r>
+        <w:rPr>
+          <w:sz w:val="24"/>
+          <w:szCs w:val="24"/>
+        </w:rPr>
+        <w:t>i</w:t>
+      </w:r>
+    </w:p>
+    <w:p>
+      <w:pPr>
+        <w:rPr>
+          <w:sz w:val="24"/>
+          <w:szCs w:val="24"/>
+        </w:rPr>
+      </w:pPr>
+      <w:proofErr w:type="spellStart"/>
+      <w:r>
+        <w:rPr>
           <w:color w:val="4472C4" w:themeColor="accent1"/>
           <w:sz w:val="24"/>
           <w:szCs w:val="24"/>
         </w:rPr>
-        <w:t>Use Cases Diagrams</w:t>
-      </w:r>
-      <w:r>
-        <w:rPr>
-          <w:sz w:val="24"/>
-          <w:szCs w:val="24"/>
-        </w:rPr>
-        <w:t>: completi, ma da rivedere</w:t>
-      </w:r>
-    </w:p>
-    <w:p>
-      <w:pPr>
-        <w:rPr>
-          <w:sz w:val="24"/>
-          <w:szCs w:val="24"/>
-        </w:rPr>
-      </w:pPr>
+        <w:t>Sequence</w:t>
+      </w:r>
+      <w:proofErr w:type="spellEnd"/>
       <w:r>
         <w:rPr>
           <w:color w:val="4472C4" w:themeColor="accent1"/>
           <w:sz w:val="24"/>
           <w:szCs w:val="24"/>
         </w:rPr>
-        <w:t>Use Cases Documents</w:t>
-      </w:r>
-      <w:r>
-        <w:rPr>
-          <w:sz w:val="24"/>
-          <w:szCs w:val="24"/>
-        </w:rPr>
-        <w:t>: complet</w:t>
-      </w:r>
-      <w:r>
-        <w:rPr>
-          <w:sz w:val="24"/>
-          <w:szCs w:val="24"/>
+        <w:t xml:space="preserve"> </w:t>
+      </w:r>
+      <w:proofErr w:type="spellStart"/>
+      <w:r>
+        <w:rPr>
+          <w:color w:val="4472C4" w:themeColor="accent1"/>
+          <w:sz w:val="24"/>
+          <w:szCs w:val="24"/>
+        </w:rPr>
+        <w:t>Diagrams</w:t>
+      </w:r>
+      <w:proofErr w:type="spellEnd"/>
+      <w:r>
+        <w:rPr>
+          <w:sz w:val="24"/>
+          <w:szCs w:val="24"/>
+        </w:rPr>
+        <w:t xml:space="preserve">: </w:t>
+      </w:r>
+      <w:r>
+        <w:rPr>
+          <w:sz w:val="24"/>
+          <w:szCs w:val="24"/>
+        </w:rPr>
+        <w:t xml:space="preserve">completi ma </w:t>
+      </w:r>
+      <w:r>
+        <w:rPr>
+          <w:sz w:val="24"/>
+          <w:szCs w:val="24"/>
+        </w:rPr>
+        <w:t>da rivedere</w:t>
+      </w:r>
+    </w:p>
+    <w:p>
+      <w:pPr>
+        <w:rPr>
+          <w:sz w:val="24"/>
+          <w:szCs w:val="24"/>
+          <w:lang w:val="en-US"/>
+        </w:rPr>
+      </w:pPr>
+      <w:proofErr w:type="spellStart"/>
+      <w:r>
+        <w:rPr>
+          <w:color w:val="70AD47" w:themeColor="accent6"/>
+          <w:sz w:val="24"/>
+          <w:szCs w:val="24"/>
+          <w:lang w:val="en-US"/>
+        </w:rPr>
+        <w:t>Statechart</w:t>
+      </w:r>
+      <w:proofErr w:type="spellEnd"/>
+      <w:r>
+        <w:rPr>
+          <w:color w:val="70AD47" w:themeColor="accent6"/>
+          <w:sz w:val="24"/>
+          <w:szCs w:val="24"/>
+          <w:lang w:val="en-US"/>
+        </w:rPr>
+        <w:t xml:space="preserve"> Diagrams</w:t>
+      </w:r>
+      <w:r>
+        <w:rPr>
+          <w:sz w:val="24"/>
+          <w:szCs w:val="24"/>
+          <w:lang w:val="en-US"/>
+        </w:rPr>
+        <w:t xml:space="preserve">: </w:t>
+      </w:r>
+      <w:proofErr w:type="spellStart"/>
+      <w:r>
+        <w:rPr>
+          <w:sz w:val="24"/>
+          <w:szCs w:val="24"/>
+          <w:lang w:val="en-US"/>
+        </w:rPr>
+        <w:t>c</w:t>
+      </w:r>
+      <w:r>
+        <w:rPr>
+          <w:sz w:val="24"/>
+          <w:szCs w:val="24"/>
+          <w:lang w:val="en-US"/>
+        </w:rPr>
+        <w:t>ompleti</w:t>
+      </w:r>
+      <w:proofErr w:type="spellEnd"/>
+    </w:p>
+    <w:p>
+      <w:pPr>
+        <w:rPr>
+          <w:sz w:val="24"/>
+          <w:szCs w:val="24"/>
+          <w:lang w:val="en-US"/>
+        </w:rPr>
+      </w:pPr>
+      <w:r>
+        <w:rPr>
+          <w:color w:val="70AD47" w:themeColor="accent6"/>
+          <w:sz w:val="24"/>
+          <w:szCs w:val="24"/>
+          <w:lang w:val="en-US"/>
+        </w:rPr>
+        <w:t>Class Diagrams</w:t>
+      </w:r>
+      <w:r>
+        <w:rPr>
+          <w:sz w:val="24"/>
+          <w:szCs w:val="24"/>
+          <w:lang w:val="en-US"/>
+        </w:rPr>
+        <w:t xml:space="preserve">: </w:t>
+      </w:r>
+      <w:proofErr w:type="spellStart"/>
+      <w:r>
+        <w:rPr>
+          <w:sz w:val="24"/>
+          <w:szCs w:val="24"/>
+          <w:lang w:val="en-US"/>
+        </w:rPr>
+        <w:t>c</w:t>
+      </w:r>
+      <w:r>
+        <w:rPr>
+          <w:sz w:val="24"/>
+          <w:szCs w:val="24"/>
+          <w:lang w:val="en-US"/>
+        </w:rPr>
+        <w:t>ompleto</w:t>
+      </w:r>
+      <w:proofErr w:type="spellEnd"/>
+    </w:p>
+    <w:p>
+      <w:pPr>
+        <w:rPr>
+          <w:sz w:val="24"/>
+          <w:szCs w:val="24"/>
+          <w:lang w:val="en-US"/>
+        </w:rPr>
+      </w:pPr>
+      <w:r>
+        <w:rPr>
+          <w:color w:val="70AD47" w:themeColor="accent6"/>
+          <w:sz w:val="24"/>
+          <w:szCs w:val="24"/>
+          <w:lang w:val="en-US"/>
+        </w:rPr>
+        <w:t>Mock</w:t>
+      </w:r>
+      <w:r>
+        <w:rPr>
+          <w:color w:val="70AD47" w:themeColor="accent6"/>
+          <w:sz w:val="24"/>
+          <w:szCs w:val="24"/>
+          <w:lang w:val="en-US"/>
+        </w:rPr>
+        <w:t>u</w:t>
+      </w:r>
+      <w:r>
+        <w:rPr>
+          <w:color w:val="70AD47" w:themeColor="accent6"/>
+          <w:sz w:val="24"/>
+          <w:szCs w:val="24"/>
+          <w:lang w:val="en-US"/>
+        </w:rPr>
+        <w:t>ps</w:t>
+      </w:r>
+      <w:r>
+        <w:rPr>
+          <w:sz w:val="24"/>
+          <w:szCs w:val="24"/>
+          <w:lang w:val="en-US"/>
+        </w:rPr>
+        <w:t xml:space="preserve">: </w:t>
+      </w:r>
+      <w:proofErr w:type="spellStart"/>
+      <w:r>
+        <w:rPr>
+          <w:sz w:val="24"/>
+          <w:szCs w:val="24"/>
+          <w:lang w:val="en-US"/>
+        </w:rPr>
+        <w:t>completi</w:t>
+      </w:r>
+      <w:proofErr w:type="spellEnd"/>
+    </w:p>
+    <w:p>
+      <w:pPr>
+        <w:rPr>
+          <w:sz w:val="24"/>
+          <w:szCs w:val="24"/>
+          <w:lang w:val="en-US"/>
+        </w:rPr>
+      </w:pPr>
+      <w:r>
+        <w:rPr>
+          <w:color w:val="ED7D31" w:themeColor="accent2"/>
+          <w:sz w:val="24"/>
+          <w:szCs w:val="24"/>
+          <w:lang w:val="en-US"/>
+        </w:rPr>
+        <w:t>RAD</w:t>
+      </w:r>
+      <w:r>
+        <w:rPr>
+          <w:sz w:val="24"/>
+          <w:szCs w:val="24"/>
+          <w:lang w:val="en-US"/>
+        </w:rPr>
+        <w:t xml:space="preserve">: </w:t>
+      </w:r>
+      <w:r>
+        <w:rPr>
+          <w:sz w:val="24"/>
+          <w:szCs w:val="24"/>
+          <w:lang w:val="en-US"/>
         </w:rPr>
         <w:t>i</w:t>
       </w:r>
@@ -2716,45 +3211,27 @@
         <w:rPr>
           <w:sz w:val="24"/>
           <w:szCs w:val="24"/>
-        </w:rPr>
-        <w:t>, ma da rivedere</w:t>
-      </w:r>
-    </w:p>
-    <w:p>
-      <w:pPr>
-        <w:rPr>
-          <w:sz w:val="24"/>
-          <w:szCs w:val="24"/>
-        </w:rPr>
-      </w:pPr>
-      <w:r>
-        <w:rPr>
-          <w:color w:val="ED7D31" w:themeColor="accent2"/>
-          <w:sz w:val="24"/>
-          <w:szCs w:val="24"/>
-        </w:rPr>
-        <w:t>Sequence Diagrams</w:t>
-      </w:r>
-      <w:r>
-        <w:rPr>
-          <w:sz w:val="24"/>
-          <w:szCs w:val="24"/>
-        </w:rPr>
-        <w:t>: da completare e</w:t>
-      </w:r>
-      <w:r>
-        <w:rPr>
-          <w:sz w:val="24"/>
-          <w:szCs w:val="24"/>
-        </w:rPr>
-        <w:t xml:space="preserve"> da rivedere</w:t>
-      </w:r>
-    </w:p>
-    <w:p>
-      <w:pPr>
-        <w:rPr>
-          <w:sz w:val="24"/>
-          <w:szCs w:val="24"/>
+          <w:lang w:val="en-US"/>
+        </w:rPr>
+        <w:t xml:space="preserve">n </w:t>
+      </w:r>
+      <w:proofErr w:type="spellStart"/>
+      <w:r>
+        <w:rPr>
+          <w:sz w:val="24"/>
+          <w:szCs w:val="24"/>
+          <w:lang w:val="en-US"/>
+        </w:rPr>
+        <w:t>sviluppo</w:t>
+      </w:r>
+      <w:proofErr w:type="spellEnd"/>
+    </w:p>
+    <w:p>
+      <w:pPr>
+        <w:rPr>
+          <w:sz w:val="24"/>
+          <w:szCs w:val="24"/>
+          <w:lang w:val="en-US"/>
         </w:rPr>
       </w:pPr>
       <w:r>
@@ -2762,85 +3239,30 @@
           <w:color w:val="FF0000"/>
           <w:sz w:val="24"/>
           <w:szCs w:val="24"/>
-        </w:rPr>
-        <w:t>Statechart Diagrams</w:t>
-      </w:r>
-      <w:r>
-        <w:rPr>
-          <w:sz w:val="24"/>
-          <w:szCs w:val="24"/>
-        </w:rPr>
-        <w:t>: da iniziare</w:t>
-      </w:r>
-    </w:p>
-    <w:p>
-      <w:pPr>
-        <w:rPr>
-          <w:sz w:val="24"/>
-          <w:szCs w:val="24"/>
-        </w:rPr>
-      </w:pPr>
-      <w:r>
-        <w:rPr>
-          <w:color w:val="FF0000"/>
-          <w:sz w:val="24"/>
-          <w:szCs w:val="24"/>
-        </w:rPr>
-        <w:t>Class Diagrams</w:t>
-      </w:r>
-      <w:r>
-        <w:rPr>
-          <w:sz w:val="24"/>
-          <w:szCs w:val="24"/>
-        </w:rPr>
-        <w:t>: da iniziare</w:t>
-      </w:r>
-    </w:p>
-    <w:p>
-      <w:pPr>
-        <w:rPr>
-          <w:sz w:val="24"/>
-          <w:szCs w:val="24"/>
-        </w:rPr>
-      </w:pPr>
-      <w:r>
-        <w:rPr>
-          <w:color w:val="70AD47" w:themeColor="accent6"/>
-          <w:sz w:val="24"/>
-          <w:szCs w:val="24"/>
-        </w:rPr>
-        <w:t>Mock Ups</w:t>
-      </w:r>
-      <w:r>
-        <w:rPr>
-          <w:sz w:val="24"/>
-          <w:szCs w:val="24"/>
-        </w:rPr>
-        <w:t>: completi</w:t>
-      </w:r>
-    </w:p>
-    <w:p>
-      <w:pPr>
-        <w:rPr>
-          <w:sz w:val="24"/>
-          <w:szCs w:val="24"/>
-        </w:rPr>
-      </w:pPr>
-      <w:r>
-        <w:rPr>
-          <w:color w:val="FF0000"/>
-          <w:sz w:val="24"/>
-          <w:szCs w:val="24"/>
-        </w:rPr>
-        <w:t>RAD</w:t>
-      </w:r>
-      <w:r>
-        <w:rPr>
-          <w:sz w:val="24"/>
-          <w:szCs w:val="24"/>
-        </w:rPr>
-        <w:t>: da iniziare</w:t>
-      </w:r>
+          <w:lang w:val="en-US"/>
+        </w:rPr>
+        <w:t>SDD</w:t>
+      </w:r>
+      <w:r>
+        <w:rPr>
+          <w:sz w:val="24"/>
+          <w:szCs w:val="24"/>
+          <w:lang w:val="en-US"/>
+        </w:rPr>
+        <w:t xml:space="preserve">: da </w:t>
+      </w:r>
+      <w:proofErr w:type="spellStart"/>
+      <w:r>
+        <w:rPr>
+          <w:sz w:val="24"/>
+          <w:szCs w:val="24"/>
+          <w:lang w:val="en-US"/>
+        </w:rPr>
+        <w:t>iniziare</w:t>
+      </w:r>
+      <w:bookmarkStart w:id="0" w:name="_GoBack"/>
+      <w:bookmarkEnd w:id="0"/>
+      <w:proofErr w:type="spellEnd"/>
     </w:p>
     <w:sectPr>
       <w:pgSz w:w="11906" w:h="16838"/>

</xml_diff>